<commit_message>
Implement TKNListing with Assignment Spec generation
</commit_message>
<xml_diff>
--- a/assets/static/doctemplates/tknspec-2018-v1.docx
+++ b/assets/static/doctemplates/tknspec-2018-v1.docx
@@ -861,25 +861,7 @@
                 <w:sz w:val="20"/>
                 <w:lang w:eastAsia="en-CA"/>
               </w:rPr>
-              <w:t>{</w:t>
-            </w:r>
-            <w:r>
-              <w:rPr>
-                <w:rFonts w:ascii="Palatino Linotype" w:eastAsia="Times New Roman" w:hAnsi="Palatino Linotype" w:cs="Times New Roman"/>
-                <w:color w:val="000000"/>
-                <w:sz w:val="20"/>
-                <w:lang w:eastAsia="en-CA"/>
-              </w:rPr>
-              <w:t>organized_by_name</w:t>
-            </w:r>
-            <w:r>
-              <w:rPr>
-                <w:rFonts w:ascii="Palatino Linotype" w:eastAsia="Times New Roman" w:hAnsi="Palatino Linotype" w:cs="Times New Roman"/>
-                <w:color w:val="000000"/>
-                <w:sz w:val="20"/>
-                <w:lang w:eastAsia="en-CA"/>
-              </w:rPr>
-              <w:t>}</w:t>
+              <w:t>{organized_by_name}</w:t>
             </w:r>
           </w:p>
         </w:tc>
@@ -1222,25 +1204,7 @@
                 <w:sz w:val="20"/>
                 <w:lang w:eastAsia="en-CA"/>
               </w:rPr>
-              <w:t>{organized_by</w:t>
-            </w:r>
-            <w:r>
-              <w:rPr>
-                <w:rFonts w:ascii="Palatino Linotype" w:eastAsia="Times New Roman" w:hAnsi="Palatino Linotype" w:cs="Times New Roman"/>
-                <w:color w:val="000000"/>
-                <w:sz w:val="20"/>
-                <w:lang w:eastAsia="en-CA"/>
-              </w:rPr>
-              <w:t>_email</w:t>
-            </w:r>
-            <w:r>
-              <w:rPr>
-                <w:rFonts w:ascii="Palatino Linotype" w:eastAsia="Times New Roman" w:hAnsi="Palatino Linotype" w:cs="Times New Roman"/>
-                <w:color w:val="000000"/>
-                <w:sz w:val="20"/>
-                <w:lang w:eastAsia="en-CA"/>
-              </w:rPr>
-              <w:t>}</w:t>
+              <w:t>{organized_by_email}</w:t>
             </w:r>
           </w:p>
         </w:tc>
@@ -1416,25 +1380,7 @@
                 <w:sz w:val="20"/>
                 <w:lang w:eastAsia="en-CA"/>
               </w:rPr>
-              <w:t>{organized_by</w:t>
-            </w:r>
-            <w:r>
-              <w:rPr>
-                <w:rFonts w:ascii="Palatino Linotype" w:eastAsia="Times New Roman" w:hAnsi="Palatino Linotype" w:cs="Times New Roman"/>
-                <w:color w:val="000000"/>
-                <w:sz w:val="20"/>
-                <w:lang w:eastAsia="en-CA"/>
-              </w:rPr>
-              <w:t>_phone</w:t>
-            </w:r>
-            <w:r>
-              <w:rPr>
-                <w:rFonts w:ascii="Palatino Linotype" w:eastAsia="Times New Roman" w:hAnsi="Palatino Linotype" w:cs="Times New Roman"/>
-                <w:color w:val="000000"/>
-                <w:sz w:val="20"/>
-                <w:lang w:eastAsia="en-CA"/>
-              </w:rPr>
-              <w:t>}</w:t>
+              <w:t>{organized_by_phone}</w:t>
             </w:r>
           </w:p>
         </w:tc>
@@ -1681,8 +1627,6 @@
               </w:rPr>
               <w:t>{position_title}</w:t>
             </w:r>
-            <w:bookmarkStart w:id="0" w:name="_GoBack"/>
-            <w:bookmarkEnd w:id="0"/>
           </w:p>
         </w:tc>
       </w:tr>
@@ -1761,78 +1705,8 @@
                 <w:szCs w:val="20"/>
                 <w:lang w:eastAsia="en-CA"/>
               </w:rPr>
-              <w:t> </w:t>
-            </w:r>
-            <w:sdt>
-              <w:sdtPr>
-                <w:rPr>
-                  <w:rFonts w:ascii="Palatino Linotype" w:eastAsia="Times New Roman" w:hAnsi="Palatino Linotype" w:cs="Times New Roman"/>
-                  <w:color w:val="000000"/>
-                  <w:sz w:val="20"/>
-                  <w:szCs w:val="20"/>
-                  <w:lang w:eastAsia="en-CA"/>
-                </w:rPr>
-                <w:alias w:val="Pick from the drop down"/>
-                <w:tag w:val="Pick from the drop down"/>
-                <w:id w:val="773442380"/>
-                <w:placeholder>
-                  <w:docPart w:val="FB232985207842F2BB1A2FD0F99AE2EC"/>
-                </w:placeholder>
-                <w:showingPlcHdr/>
-                <w:dropDownList>
-                  <w:listItem w:value="Choose an item."/>
-                  <w:listItem w:displayText="Accounting" w:value="Accounting"/>
-                  <w:listItem w:displayText="Administration" w:value="Administration"/>
-                  <w:listItem w:displayText="Agriculture, Farming, Forestry" w:value="Agriculture, Farming, Forestry"/>
-                  <w:listItem w:displayText="Allied Health" w:value="Allied Health"/>
-                  <w:listItem w:displayText="Applied Arts" w:value="Applied Arts"/>
-                  <w:listItem w:displayText="Audit" w:value="Audit"/>
-                  <w:listItem w:displayText="Automotive" w:value="Automotive"/>
-                  <w:listItem w:displayText="Banking &amp; Insurance" w:value="Banking &amp; Insurance"/>
-                  <w:listItem w:displayText="Business Owner (Small/Medium/Large)" w:value="Business Owner (Small/Medium/Large)"/>
-                  <w:listItem w:displayText="Construction" w:value="Construction"/>
-                  <w:listItem w:displayText="Counseling" w:value="Counseling"/>
-                  <w:listItem w:displayText="Dentistry" w:value="Dentistry"/>
-                  <w:listItem w:displayText="Education / Training" w:value="Education / Training"/>
-                  <w:listItem w:displayText="Engineering" w:value="Engineering"/>
-                  <w:listItem w:displayText="Finance" w:value="Finance"/>
-                  <w:listItem w:displayText="Government / Politics" w:value="Government / Politics"/>
-                  <w:listItem w:displayText="Home Maker / House Wife" w:value="Home Maker / House Wife"/>
-                  <w:listItem w:displayText="Human Resources (HR)" w:value="Human Resources (HR)"/>
-                  <w:listItem w:displayText="Information Technology (IT)" w:value="Information Technology (IT)"/>
-                  <w:listItem w:displayText="Insurance" w:value="Insurance"/>
-                  <w:listItem w:displayText="Legal" w:value="Legal"/>
-                  <w:listItem w:displayText="Materials Management" w:value="Materials Management"/>
-                  <w:listItem w:displayText="Media, Journalism, Communications, &amp; PR" w:value="Media, Journalism, Communications, &amp; PR"/>
-                  <w:listItem w:displayText="Medical Doctor" w:value="Medical Doctor"/>
-                  <w:listItem w:displayText="Nursing" w:value="Nursing"/>
-                  <w:listItem w:displayText="Pharmacy" w:value="Pharmacy"/>
-                  <w:listItem w:displayText="Policy / Global Development" w:value="Policy / Global Development"/>
-                  <w:listItem w:displayText="Real Estate" w:value="Real Estate"/>
-                  <w:listItem w:displayText="Research &amp; Development (R&amp;D)" w:value="Research &amp; Development (R&amp;D)"/>
-                  <w:listItem w:displayText="Safety &amp; Security / Law Enforcement" w:value="Safety &amp; Security / Law Enforcement"/>
-                  <w:listItem w:displayText="Sales &amp; Marketing" w:value="Sales &amp; Marketing"/>
-                  <w:listItem w:displayText="Sports &amp; Recreation" w:value="Sports &amp; Recreation"/>
-                  <w:listItem w:displayText="Strategy &amp; Management Consulting" w:value="Strategy &amp; Management Consulting"/>
-                  <w:listItem w:displayText="Trades" w:value="Trades"/>
-                  <w:listItem w:displayText="Transportation" w:value="Transportation"/>
-                  <w:listItem w:displayText="Travel / Tourism / Hospitality" w:value="Travel / Tourism / Hospitality"/>
-                  <w:listItem w:displayText="Urban / Land Planning" w:value="Urban / Land Planning"/>
-                  <w:listItem w:displayText="Other" w:value="Other"/>
-                </w:dropDownList>
-              </w:sdtPr>
-              <w:sdtEndPr/>
-              <w:sdtContent>
-                <w:r>
-                  <w:rPr>
-                    <w:rStyle w:val="PlaceholderText"/>
-                    <w:sz w:val="20"/>
-                    <w:szCs w:val="20"/>
-                  </w:rPr>
-                  <w:t>Choose an item.</w:t>
-                </w:r>
-              </w:sdtContent>
-            </w:sdt>
+              <w:t>{industry}</w:t>
+            </w:r>
           </w:p>
         </w:tc>
         <w:tc>
@@ -1905,6 +1779,16 @@
                 <w:lang w:eastAsia="en-CA"/>
               </w:rPr>
             </w:pPr>
+            <w:r>
+              <w:rPr>
+                <w:rFonts w:ascii="Palatino Linotype" w:eastAsia="Times New Roman" w:hAnsi="Palatino Linotype" w:cs="Times New Roman"/>
+                <w:color w:val="000000"/>
+                <w:sz w:val="20"/>
+                <w:szCs w:val="20"/>
+                <w:lang w:eastAsia="en-CA"/>
+              </w:rPr>
+              <w:t>{openings}</w:t>
+            </w:r>
           </w:p>
         </w:tc>
       </w:tr>
@@ -1983,42 +1867,8 @@
                 <w:szCs w:val="20"/>
                 <w:lang w:eastAsia="en-CA"/>
               </w:rPr>
-              <w:t> </w:t>
-            </w:r>
-            <w:sdt>
-              <w:sdtPr>
-                <w:rPr>
-                  <w:rFonts w:ascii="Palatino Linotype" w:eastAsia="Times New Roman" w:hAnsi="Palatino Linotype" w:cs="Times New Roman"/>
-                  <w:color w:val="000000"/>
-                  <w:sz w:val="20"/>
-                  <w:szCs w:val="20"/>
-                  <w:lang w:eastAsia="en-CA"/>
-                </w:rPr>
-                <w:id w:val="2136755633"/>
-                <w:placeholder>
-                  <w:docPart w:val="4F681038E39A4E36A16C17D00FC89A5B"/>
-                </w:placeholder>
-                <w:showingPlcHdr/>
-                <w:dropDownList>
-                  <w:listItem w:value="Choose an item."/>
-                  <w:listItem w:displayText="Administration and Operations" w:value="Administration and Operations"/>
-                  <w:listItem w:displayText="Program Development /  Implementation" w:value="Program Development /  Implementation"/>
-                  <w:listItem w:displayText="Strategic" w:value="Strategic"/>
-                  <w:listItem w:displayText="Team / Event Based" w:value="Team / Event Based"/>
-                </w:dropDownList>
-              </w:sdtPr>
-              <w:sdtEndPr/>
-              <w:sdtContent>
-                <w:r>
-                  <w:rPr>
-                    <w:rStyle w:val="PlaceholderText"/>
-                    <w:sz w:val="20"/>
-                    <w:szCs w:val="20"/>
-                  </w:rPr>
-                  <w:t>Choose an item.</w:t>
-                </w:r>
-              </w:sdtContent>
-            </w:sdt>
+              <w:t>{function}</w:t>
+            </w:r>
           </w:p>
         </w:tc>
         <w:tc>
@@ -2091,39 +1941,16 @@
                 <w:lang w:eastAsia="en-CA"/>
               </w:rPr>
             </w:pPr>
-            <w:sdt>
-              <w:sdtPr>
-                <w:rPr>
-                  <w:rFonts w:ascii="Palatino Linotype" w:eastAsia="Times New Roman" w:hAnsi="Palatino Linotype" w:cs="Times New Roman"/>
-                  <w:color w:val="000000"/>
-                  <w:sz w:val="20"/>
-                  <w:szCs w:val="20"/>
-                  <w:lang w:eastAsia="en-CA"/>
-                </w:rPr>
-                <w:id w:val="-209808407"/>
-                <w:placeholder>
-                  <w:docPart w:val="E93A1CAC3C584158957592A6778DA31B"/>
-                </w:placeholder>
-                <w:showingPlcHdr/>
-                <w:date>
-                  <w:dateFormat w:val="M/d/yyyy"/>
-                  <w:lid w:val="en-CA"/>
-                  <w:storeMappedDataAs w:val="dateTime"/>
-                  <w:calendar w:val="gregorian"/>
-                </w:date>
-              </w:sdtPr>
-              <w:sdtEndPr/>
-              <w:sdtContent>
-                <w:r>
-                  <w:rPr>
-                    <w:rStyle w:val="PlaceholderText"/>
-                    <w:sz w:val="20"/>
-                    <w:szCs w:val="20"/>
-                  </w:rPr>
-                  <w:t>Click here to enter a date.</w:t>
-                </w:r>
-              </w:sdtContent>
-            </w:sdt>
+            <w:r>
+              <w:rPr>
+                <w:rFonts w:ascii="Palatino Linotype" w:eastAsia="Times New Roman" w:hAnsi="Palatino Linotype" w:cs="Times New Roman"/>
+                <w:color w:val="000000"/>
+                <w:sz w:val="20"/>
+                <w:szCs w:val="20"/>
+                <w:lang w:eastAsia="en-CA"/>
+              </w:rPr>
+              <w:t>{start_date}</w:t>
+            </w:r>
           </w:p>
         </w:tc>
       </w:tr>
@@ -2194,51 +2021,6 @@
                 <w:lang w:eastAsia="en-CA"/>
               </w:rPr>
             </w:pPr>
-            <w:r>
-              <w:rPr>
-                <w:rFonts w:ascii="Palatino Linotype" w:eastAsia="Times New Roman" w:hAnsi="Palatino Linotype" w:cs="Times New Roman"/>
-                <w:color w:val="000000"/>
-                <w:sz w:val="20"/>
-                <w:szCs w:val="20"/>
-                <w:lang w:eastAsia="en-CA"/>
-              </w:rPr>
-              <w:t> </w:t>
-            </w:r>
-            <w:sdt>
-              <w:sdtPr>
-                <w:rPr>
-                  <w:rFonts w:ascii="Palatino Linotype" w:eastAsia="Times New Roman" w:hAnsi="Palatino Linotype" w:cs="Times New Roman"/>
-                  <w:color w:val="000000"/>
-                  <w:sz w:val="20"/>
-                  <w:szCs w:val="20"/>
-                  <w:lang w:eastAsia="en-CA"/>
-                </w:rPr>
-                <w:id w:val="1764035532"/>
-                <w:placeholder>
-                  <w:docPart w:val="F2B31704AF4A4B68868F3743CCDFE15C"/>
-                </w:placeholder>
-                <w:showingPlcHdr/>
-                <w:dropDownList>
-                  <w:listItem w:value="Choose an item."/>
-                  <w:listItem w:displayText="Entry Level" w:value="Entry Level"/>
-                  <w:listItem w:displayText="Executive" w:value="Executive"/>
-                  <w:listItem w:displayText="Experienced" w:value="Experienced"/>
-                  <w:listItem w:displayText="Management" w:value="Management"/>
-                  <w:listItem w:displayText="Student" w:value="Student"/>
-                </w:dropDownList>
-              </w:sdtPr>
-              <w:sdtEndPr/>
-              <w:sdtContent>
-                <w:r>
-                  <w:rPr>
-                    <w:rStyle w:val="PlaceholderText"/>
-                    <w:sz w:val="20"/>
-                    <w:szCs w:val="20"/>
-                  </w:rPr>
-                  <w:t>Choose an item.</w:t>
-                </w:r>
-              </w:sdtContent>
-            </w:sdt>
           </w:p>
         </w:tc>
         <w:tc>
@@ -2311,39 +2093,16 @@
                 <w:lang w:eastAsia="en-CA"/>
               </w:rPr>
             </w:pPr>
-            <w:sdt>
-              <w:sdtPr>
-                <w:rPr>
-                  <w:rFonts w:ascii="Palatino Linotype" w:eastAsia="Times New Roman" w:hAnsi="Palatino Linotype" w:cs="Times New Roman"/>
-                  <w:color w:val="000000"/>
-                  <w:sz w:val="20"/>
-                  <w:szCs w:val="20"/>
-                  <w:lang w:eastAsia="en-CA"/>
-                </w:rPr>
-                <w:id w:val="-892649374"/>
-                <w:placeholder>
-                  <w:docPart w:val="9522759A9DF04B6598AAFCB1EA6C93C0"/>
-                </w:placeholder>
-                <w:showingPlcHdr/>
-                <w:date>
-                  <w:dateFormat w:val="M/d/yyyy"/>
-                  <w:lid w:val="en-CA"/>
-                  <w:storeMappedDataAs w:val="dateTime"/>
-                  <w:calendar w:val="gregorian"/>
-                </w:date>
-              </w:sdtPr>
-              <w:sdtEndPr/>
-              <w:sdtContent>
-                <w:r>
-                  <w:rPr>
-                    <w:rStyle w:val="PlaceholderText"/>
-                    <w:sz w:val="20"/>
-                    <w:szCs w:val="20"/>
-                  </w:rPr>
-                  <w:t>Click here to enter a date.</w:t>
-                </w:r>
-              </w:sdtContent>
-            </w:sdt>
+            <w:r>
+              <w:rPr>
+                <w:rFonts w:ascii="Palatino Linotype" w:eastAsia="Times New Roman" w:hAnsi="Palatino Linotype" w:cs="Times New Roman"/>
+                <w:color w:val="000000"/>
+                <w:sz w:val="20"/>
+                <w:szCs w:val="20"/>
+                <w:lang w:eastAsia="en-CA"/>
+              </w:rPr>
+              <w:t>{end_date}</w:t>
+            </w:r>
           </w:p>
         </w:tc>
       </w:tr>
@@ -2421,49 +2180,8 @@
                 <w:szCs w:val="20"/>
                 <w:lang w:eastAsia="en-CA"/>
               </w:rPr>
-              <w:t> </w:t>
-            </w:r>
-            <w:sdt>
-              <w:sdtPr>
-                <w:rPr>
-                  <w:rFonts w:ascii="Palatino Linotype" w:eastAsia="Times New Roman" w:hAnsi="Palatino Linotype" w:cs="Times New Roman"/>
-                  <w:color w:val="000000"/>
-                  <w:sz w:val="20"/>
-                  <w:szCs w:val="20"/>
-                  <w:lang w:eastAsia="en-CA"/>
-                </w:rPr>
-                <w:id w:val="270204655"/>
-                <w:placeholder>
-                  <w:docPart w:val="80854C491D5B4B3DB8421D433E932991"/>
-                </w:placeholder>
-                <w:showingPlcHdr/>
-                <w:dropDownList>
-                  <w:listItem w:value="Choose an item."/>
-                  <w:listItem w:displayText="1" w:value="1"/>
-                  <w:listItem w:displayText="2" w:value="2"/>
-                  <w:listItem w:displayText="3" w:value="3"/>
-                  <w:listItem w:displayText="4" w:value="4"/>
-                  <w:listItem w:displayText="5" w:value="5"/>
-                  <w:listItem w:displayText="6" w:value="6"/>
-                  <w:listItem w:displayText="7" w:value="7"/>
-                  <w:listItem w:displayText="8" w:value="8"/>
-                  <w:listItem w:displayText="9" w:value="9"/>
-                  <w:listItem w:displayText="Less than 1 Year" w:value="Less than 1 Year"/>
-                  <w:listItem w:displayText="More than 9 Years" w:value="More than 9 Years"/>
-                </w:dropDownList>
-              </w:sdtPr>
-              <w:sdtEndPr/>
-              <w:sdtContent>
-                <w:r>
-                  <w:rPr>
-                    <w:rStyle w:val="PlaceholderText"/>
-                    <w:sz w:val="20"/>
-                    <w:szCs w:val="20"/>
-                  </w:rPr>
-                  <w:t>Choose an item.</w:t>
-                </w:r>
-              </w:sdtContent>
-            </w:sdt>
+              <w:t>{work_experience_level}</w:t>
+            </w:r>
           </w:p>
         </w:tc>
         <w:tc>
@@ -2536,39 +2254,16 @@
                 <w:lang w:eastAsia="en-CA"/>
               </w:rPr>
             </w:pPr>
-            <w:sdt>
-              <w:sdtPr>
-                <w:rPr>
-                  <w:rFonts w:ascii="Palatino Linotype" w:eastAsia="Times New Roman" w:hAnsi="Palatino Linotype" w:cs="Times New Roman"/>
-                  <w:color w:val="000000"/>
-                  <w:sz w:val="20"/>
-                  <w:szCs w:val="20"/>
-                  <w:lang w:eastAsia="en-CA"/>
-                </w:rPr>
-                <w:id w:val="1847975177"/>
-                <w:placeholder>
-                  <w:docPart w:val="ED4F330CCB99437AA8B93191009AF333"/>
-                </w:placeholder>
-                <w:showingPlcHdr/>
-                <w:dropDownList>
-                  <w:listItem w:value="Choose an item."/>
-                  <w:listItem w:displayText="Full-Time" w:value="Full-Time"/>
-                  <w:listItem w:displayText="Part-Time" w:value="Part-Time"/>
-                  <w:listItem w:displayText="Both" w:value="Both"/>
-                </w:dropDownList>
-              </w:sdtPr>
-              <w:sdtEndPr/>
-              <w:sdtContent>
-                <w:r>
-                  <w:rPr>
-                    <w:rStyle w:val="PlaceholderText"/>
-                    <w:sz w:val="20"/>
-                    <w:szCs w:val="20"/>
-                  </w:rPr>
-                  <w:t>Choose an item.</w:t>
-                </w:r>
-              </w:sdtContent>
-            </w:sdt>
+            <w:r>
+              <w:rPr>
+                <w:rFonts w:ascii="Palatino Linotype" w:eastAsia="Times New Roman" w:hAnsi="Palatino Linotype" w:cs="Times New Roman"/>
+                <w:color w:val="000000"/>
+                <w:sz w:val="20"/>
+                <w:szCs w:val="20"/>
+                <w:lang w:eastAsia="en-CA"/>
+              </w:rPr>
+              <w:t>{commitment_type}</w:t>
+            </w:r>
           </w:p>
         </w:tc>
       </w:tr>
@@ -2639,43 +2334,16 @@
                 <w:lang w:eastAsia="en-CA"/>
               </w:rPr>
             </w:pPr>
-            <w:sdt>
-              <w:sdtPr>
-                <w:rPr>
-                  <w:rFonts w:ascii="Palatino Linotype" w:eastAsia="Times New Roman" w:hAnsi="Palatino Linotype" w:cs="Times New Roman"/>
-                  <w:color w:val="000000"/>
-                  <w:sz w:val="20"/>
-                  <w:szCs w:val="20"/>
-                  <w:lang w:eastAsia="en-CA"/>
-                </w:rPr>
-                <w:id w:val="1649932346"/>
-                <w:placeholder>
-                  <w:docPart w:val="2905460C81E14E51B74F30D2EEF227B3"/>
-                </w:placeholder>
-                <w:showingPlcHdr/>
-                <w:dropDownList>
-                  <w:listItem w:value="Choose an item."/>
-                  <w:listItem w:displayText="Primary" w:value="Primary"/>
-                  <w:listItem w:displayText="High School / Secondary" w:value="High School / Secondary"/>
-                  <w:listItem w:displayText="College Diploma" w:value="College Diploma"/>
-                  <w:listItem w:displayText="Undergraduate (Bachelors)" w:value="Undergraduate (Bachelors)"/>
-                  <w:listItem w:displayText="Professional School" w:value="Professional School"/>
-                  <w:listItem w:displayText="Masters" w:value="Masters"/>
-                  <w:listItem w:displayText="PhD" w:value="PhD"/>
-                </w:dropDownList>
-              </w:sdtPr>
-              <w:sdtEndPr/>
-              <w:sdtContent>
-                <w:r>
-                  <w:rPr>
-                    <w:rStyle w:val="PlaceholderText"/>
-                    <w:sz w:val="20"/>
-                    <w:szCs w:val="20"/>
-                  </w:rPr>
-                  <w:t>Choose an item.</w:t>
-                </w:r>
-              </w:sdtContent>
-            </w:sdt>
+            <w:r>
+              <w:rPr>
+                <w:rFonts w:ascii="Palatino Linotype" w:eastAsia="Times New Roman" w:hAnsi="Palatino Linotype" w:cs="Times New Roman"/>
+                <w:color w:val="000000"/>
+                <w:sz w:val="20"/>
+                <w:szCs w:val="20"/>
+                <w:lang w:eastAsia="en-CA"/>
+              </w:rPr>
+              <w:t>{education_level}</w:t>
+            </w:r>
             <w:r>
               <w:rPr>
                 <w:rFonts w:ascii="Palatino Linotype" w:eastAsia="Times New Roman" w:hAnsi="Palatino Linotype" w:cs="Times New Roman"/>
@@ -2758,6 +2426,16 @@
                 <w:lang w:eastAsia="en-CA"/>
               </w:rPr>
             </w:pPr>
+            <w:r>
+              <w:rPr>
+                <w:rFonts w:ascii="Palatino Linotype" w:eastAsia="Times New Roman" w:hAnsi="Palatino Linotype" w:cs="Times New Roman"/>
+                <w:color w:val="000000"/>
+                <w:sz w:val="20"/>
+                <w:szCs w:val="20"/>
+                <w:lang w:eastAsia="en-CA"/>
+              </w:rPr>
+              <w:t>{hours_per_week}</w:t>
+            </w:r>
           </w:p>
         </w:tc>
       </w:tr>
@@ -2910,39 +2588,16 @@
                 <w:lang w:eastAsia="en-CA"/>
               </w:rPr>
             </w:pPr>
-            <w:sdt>
-              <w:sdtPr>
-                <w:rPr>
-                  <w:rFonts w:ascii="Palatino Linotype" w:eastAsia="Times New Roman" w:hAnsi="Palatino Linotype" w:cs="Times New Roman"/>
-                  <w:color w:val="000000"/>
-                  <w:sz w:val="20"/>
-                  <w:szCs w:val="20"/>
-                  <w:lang w:eastAsia="en-CA"/>
-                </w:rPr>
-                <w:id w:val="2047642255"/>
-                <w:placeholder>
-                  <w:docPart w:val="87C5EEBB495249138B718AA09FB28A70"/>
-                </w:placeholder>
-                <w:showingPlcHdr/>
-                <w:dropDownList>
-                  <w:listItem w:value="Choose an item."/>
-                  <w:listItem w:displayText="On-Site" w:value="On-Site"/>
-                  <w:listItem w:displayText="Remote/Homebase" w:value="Remote/Homebase"/>
-                  <w:listItem w:displayText="Both" w:value="Both"/>
-                </w:dropDownList>
-              </w:sdtPr>
-              <w:sdtEndPr/>
-              <w:sdtContent>
-                <w:r>
-                  <w:rPr>
-                    <w:rStyle w:val="PlaceholderText"/>
-                    <w:sz w:val="20"/>
-                    <w:szCs w:val="20"/>
-                  </w:rPr>
-                  <w:t>Choose an item.</w:t>
-                </w:r>
-              </w:sdtContent>
-            </w:sdt>
+            <w:r>
+              <w:rPr>
+                <w:rFonts w:ascii="Palatino Linotype" w:eastAsia="Times New Roman" w:hAnsi="Palatino Linotype" w:cs="Times New Roman"/>
+                <w:color w:val="000000"/>
+                <w:sz w:val="20"/>
+                <w:szCs w:val="20"/>
+                <w:lang w:eastAsia="en-CA"/>
+              </w:rPr>
+              <w:t>{location_type}</w:t>
+            </w:r>
           </w:p>
         </w:tc>
       </w:tr>
@@ -3095,38 +2750,16 @@
                 <w:lang w:eastAsia="en-CA"/>
               </w:rPr>
             </w:pPr>
-            <w:sdt>
-              <w:sdtPr>
-                <w:rPr>
-                  <w:rFonts w:ascii="Palatino Linotype" w:eastAsia="Times New Roman" w:hAnsi="Palatino Linotype" w:cs="Times New Roman"/>
-                  <w:color w:val="000000"/>
-                  <w:sz w:val="20"/>
-                  <w:szCs w:val="20"/>
-                  <w:lang w:eastAsia="en-CA"/>
-                </w:rPr>
-                <w:id w:val="695265934"/>
-                <w:placeholder>
-                  <w:docPart w:val="0EE514F9C24E45AC864F83DA974E0946"/>
-                </w:placeholder>
-                <w:showingPlcHdr/>
-                <w:dropDownList>
-                  <w:listItem w:value="Choose an item."/>
-                  <w:listItem w:displayText="International Volunteer Search" w:value="International Volunteer Search"/>
-                  <w:listItem w:displayText="In-country Volunteer Search" w:value="In-country Volunteer Search"/>
-                </w:dropDownList>
-              </w:sdtPr>
-              <w:sdtEndPr/>
-              <w:sdtContent>
-                <w:r>
-                  <w:rPr>
-                    <w:rStyle w:val="PlaceholderText"/>
-                    <w:sz w:val="20"/>
-                    <w:szCs w:val="20"/>
-                  </w:rPr>
-                  <w:t>Choose an item.</w:t>
-                </w:r>
-              </w:sdtContent>
-            </w:sdt>
+            <w:r>
+              <w:rPr>
+                <w:rFonts w:ascii="Palatino Linotype" w:eastAsia="Times New Roman" w:hAnsi="Palatino Linotype" w:cs="Times New Roman"/>
+                <w:color w:val="000000"/>
+                <w:sz w:val="20"/>
+                <w:szCs w:val="20"/>
+                <w:lang w:eastAsia="en-CA"/>
+              </w:rPr>
+              <w:t>{search_scope}</w:t>
+            </w:r>
           </w:p>
         </w:tc>
       </w:tr>
@@ -3209,17 +2842,15 @@
                 <w:lang w:eastAsia="en-CA"/>
               </w:rPr>
             </w:pPr>
-          </w:p>
-          <w:p>
-            <w:pPr>
-              <w:spacing w:after="0" w:line="240" w:lineRule="auto"/>
-              <w:rPr>
-                <w:rFonts w:ascii="Palatino Linotype" w:eastAsia="Times New Roman" w:hAnsi="Palatino Linotype" w:cs="Times New Roman"/>
-                <w:color w:val="000000"/>
-                <w:sz w:val="20"/>
-                <w:lang w:eastAsia="en-CA"/>
-              </w:rPr>
-            </w:pPr>
+            <w:r>
+              <w:rPr>
+                <w:rFonts w:ascii="Palatino Linotype" w:eastAsia="Times New Roman" w:hAnsi="Palatino Linotype" w:cs="Times New Roman"/>
+                <w:color w:val="000000"/>
+                <w:sz w:val="20"/>
+                <w:lang w:eastAsia="en-CA"/>
+              </w:rPr>
+              <w:t>{responsibilities}</w:t>
+            </w:r>
           </w:p>
           <w:p>
             <w:pPr>
@@ -3368,6 +2999,17 @@
                 <w:lang w:eastAsia="en-CA"/>
               </w:rPr>
             </w:pPr>
+            <w:r>
+              <w:rPr>
+                <w:rFonts w:ascii="Palatino Linotype" w:eastAsia="Times New Roman" w:hAnsi="Palatino Linotype" w:cs="Times New Roman"/>
+                <w:color w:val="000000"/>
+                <w:sz w:val="20"/>
+                <w:lang w:eastAsia="en-CA"/>
+              </w:rPr>
+              <w:t>{qualifications}</w:t>
+            </w:r>
+            <w:bookmarkStart w:id="0" w:name="_GoBack"/>
+            <w:bookmarkEnd w:id="0"/>
           </w:p>
           <w:p>
             <w:pPr>
@@ -3572,6 +3214,15 @@
                 <w:lang w:eastAsia="en-CA"/>
               </w:rPr>
             </w:pPr>
+            <w:r>
+              <w:rPr>
+                <w:rFonts w:ascii="Palatino Linotype" w:eastAsia="Times New Roman" w:hAnsi="Palatino Linotype" w:cs="Times New Roman"/>
+                <w:color w:val="000000"/>
+                <w:sz w:val="20"/>
+                <w:lang w:eastAsia="en-CA"/>
+              </w:rPr>
+              <w:t>{suggested_keywords}</w:t>
+            </w:r>
           </w:p>
         </w:tc>
       </w:tr>
@@ -4060,1150 +3711,6 @@
 </w:styles>
 </file>
 
-<file path=word/glossary/document.xml><?xml version="1.0" encoding="utf-8"?>
-<w:glossaryDocument xmlns:wpc="http://schemas.microsoft.com/office/word/2010/wordprocessingCanvas" xmlns:cx="http://schemas.microsoft.com/office/drawing/2014/chartex" xmlns:cx1="http://schemas.microsoft.com/office/drawing/2015/9/8/chartex" xmlns:cx2="http://schemas.microsoft.com/office/drawing/2015/10/21/chartex" xmlns:cx3="http://schemas.microsoft.com/office/drawing/2016/5/9/chartex" xmlns:cx4="http://schemas.microsoft.com/office/drawing/2016/5/10/chartex" xmlns:cx5="http://schemas.microsoft.com/office/drawing/2016/5/11/chartex" xmlns:cx6="http://schemas.microsoft.com/office/drawing/2016/5/12/chartex" xmlns:cx7="http://schemas.microsoft.com/office/drawing/2016/5/13/chartex" xmlns:cx8="http://schemas.microsoft.com/office/drawing/2016/5/14/chartex" xmlns:mc="http://schemas.openxmlformats.org/markup-compatibility/2006" xmlns:aink="http://schemas.microsoft.com/office/drawing/2016/ink" xmlns:am3d="http://schemas.microsoft.com/office/drawing/2017/model3d" xmlns:o="urn:schemas-microsoft-com:office:office" xmlns:r="http://schemas.openxmlformats.org/officeDocument/2006/relationships" xmlns:m="http://schemas.openxmlformats.org/officeDocument/2006/math" xmlns:v="urn:schemas-microsoft-com:vml" xmlns:wp14="http://schemas.microsoft.com/office/word/2010/wordprocessingDrawing" xmlns:wp="http://schemas.openxmlformats.org/drawingml/2006/wordprocessingDrawing" xmlns:w10="urn:schemas-microsoft-com:office:word" xmlns:w="http://schemas.openxmlformats.org/wordprocessingml/2006/main" xmlns:w14="http://schemas.microsoft.com/office/word/2010/wordml" xmlns:w15="http://schemas.microsoft.com/office/word/2012/wordml" xmlns:w16cid="http://schemas.microsoft.com/office/word/2016/wordml/cid" xmlns:w16se="http://schemas.microsoft.com/office/word/2015/wordml/symex" xmlns:wpg="http://schemas.microsoft.com/office/word/2010/wordprocessingGroup" xmlns:wpi="http://schemas.microsoft.com/office/word/2010/wordprocessingInk" xmlns:wne="http://schemas.microsoft.com/office/word/2006/wordml" xmlns:wps="http://schemas.microsoft.com/office/word/2010/wordprocessingShape" mc:Ignorable="w14 w15 w16se w16cid wp14">
-  <w:docParts>
-    <w:docPart>
-      <w:docPartPr>
-        <w:name w:val="FB232985207842F2BB1A2FD0F99AE2EC"/>
-        <w:category>
-          <w:name w:val="General"/>
-          <w:gallery w:val="placeholder"/>
-        </w:category>
-        <w:types>
-          <w:type w:val="bbPlcHdr"/>
-        </w:types>
-        <w:behaviors>
-          <w:behavior w:val="content"/>
-        </w:behaviors>
-        <w:guid w:val="{1D5E62E6-4BC8-45F5-B9C3-2509ECD984EC}"/>
-      </w:docPartPr>
-      <w:docPartBody>
-        <w:p>
-          <w:pPr>
-            <w:pStyle w:val="FB232985207842F2BB1A2FD0F99AE2EC3"/>
-          </w:pPr>
-          <w:r>
-            <w:rPr>
-              <w:rStyle w:val="PlaceholderText"/>
-              <w:sz w:val="20"/>
-              <w:szCs w:val="20"/>
-            </w:rPr>
-            <w:t>Choose an item.</w:t>
-          </w:r>
-        </w:p>
-      </w:docPartBody>
-    </w:docPart>
-    <w:docPart>
-      <w:docPartPr>
-        <w:name w:val="4F681038E39A4E36A16C17D00FC89A5B"/>
-        <w:category>
-          <w:name w:val="General"/>
-          <w:gallery w:val="placeholder"/>
-        </w:category>
-        <w:types>
-          <w:type w:val="bbPlcHdr"/>
-        </w:types>
-        <w:behaviors>
-          <w:behavior w:val="content"/>
-        </w:behaviors>
-        <w:guid w:val="{518E8024-8FCF-4766-B0D1-12CB3A1A87C3}"/>
-      </w:docPartPr>
-      <w:docPartBody>
-        <w:p>
-          <w:pPr>
-            <w:pStyle w:val="4F681038E39A4E36A16C17D00FC89A5B3"/>
-          </w:pPr>
-          <w:r>
-            <w:rPr>
-              <w:rStyle w:val="PlaceholderText"/>
-              <w:sz w:val="20"/>
-              <w:szCs w:val="20"/>
-            </w:rPr>
-            <w:t>Choose an item.</w:t>
-          </w:r>
-        </w:p>
-      </w:docPartBody>
-    </w:docPart>
-    <w:docPart>
-      <w:docPartPr>
-        <w:name w:val="E93A1CAC3C584158957592A6778DA31B"/>
-        <w:category>
-          <w:name w:val="General"/>
-          <w:gallery w:val="placeholder"/>
-        </w:category>
-        <w:types>
-          <w:type w:val="bbPlcHdr"/>
-        </w:types>
-        <w:behaviors>
-          <w:behavior w:val="content"/>
-        </w:behaviors>
-        <w:guid w:val="{EFB4CFFF-A620-4C25-81C3-C7914ABFD048}"/>
-      </w:docPartPr>
-      <w:docPartBody>
-        <w:p>
-          <w:pPr>
-            <w:pStyle w:val="E93A1CAC3C584158957592A6778DA31B3"/>
-          </w:pPr>
-          <w:r>
-            <w:rPr>
-              <w:rStyle w:val="PlaceholderText"/>
-              <w:sz w:val="20"/>
-              <w:szCs w:val="20"/>
-            </w:rPr>
-            <w:t>Click here to enter a date.</w:t>
-          </w:r>
-        </w:p>
-      </w:docPartBody>
-    </w:docPart>
-    <w:docPart>
-      <w:docPartPr>
-        <w:name w:val="F2B31704AF4A4B68868F3743CCDFE15C"/>
-        <w:category>
-          <w:name w:val="General"/>
-          <w:gallery w:val="placeholder"/>
-        </w:category>
-        <w:types>
-          <w:type w:val="bbPlcHdr"/>
-        </w:types>
-        <w:behaviors>
-          <w:behavior w:val="content"/>
-        </w:behaviors>
-        <w:guid w:val="{430A09DF-C7F2-46B9-81FF-5598B9487D1A}"/>
-      </w:docPartPr>
-      <w:docPartBody>
-        <w:p>
-          <w:pPr>
-            <w:pStyle w:val="F2B31704AF4A4B68868F3743CCDFE15C3"/>
-          </w:pPr>
-          <w:r>
-            <w:rPr>
-              <w:rStyle w:val="PlaceholderText"/>
-              <w:sz w:val="20"/>
-              <w:szCs w:val="20"/>
-            </w:rPr>
-            <w:t>Choose an item.</w:t>
-          </w:r>
-        </w:p>
-      </w:docPartBody>
-    </w:docPart>
-    <w:docPart>
-      <w:docPartPr>
-        <w:name w:val="9522759A9DF04B6598AAFCB1EA6C93C0"/>
-        <w:category>
-          <w:name w:val="General"/>
-          <w:gallery w:val="placeholder"/>
-        </w:category>
-        <w:types>
-          <w:type w:val="bbPlcHdr"/>
-        </w:types>
-        <w:behaviors>
-          <w:behavior w:val="content"/>
-        </w:behaviors>
-        <w:guid w:val="{933FBBD6-643D-4154-9519-7DDC0B354ADD}"/>
-      </w:docPartPr>
-      <w:docPartBody>
-        <w:p>
-          <w:pPr>
-            <w:pStyle w:val="9522759A9DF04B6598AAFCB1EA6C93C03"/>
-          </w:pPr>
-          <w:r>
-            <w:rPr>
-              <w:rStyle w:val="PlaceholderText"/>
-              <w:sz w:val="20"/>
-              <w:szCs w:val="20"/>
-            </w:rPr>
-            <w:t>Click here to enter a date.</w:t>
-          </w:r>
-        </w:p>
-      </w:docPartBody>
-    </w:docPart>
-    <w:docPart>
-      <w:docPartPr>
-        <w:name w:val="80854C491D5B4B3DB8421D433E932991"/>
-        <w:category>
-          <w:name w:val="General"/>
-          <w:gallery w:val="placeholder"/>
-        </w:category>
-        <w:types>
-          <w:type w:val="bbPlcHdr"/>
-        </w:types>
-        <w:behaviors>
-          <w:behavior w:val="content"/>
-        </w:behaviors>
-        <w:guid w:val="{D2D92DC4-4019-4731-B269-66844A367393}"/>
-      </w:docPartPr>
-      <w:docPartBody>
-        <w:p>
-          <w:pPr>
-            <w:pStyle w:val="80854C491D5B4B3DB8421D433E9329913"/>
-          </w:pPr>
-          <w:r>
-            <w:rPr>
-              <w:rStyle w:val="PlaceholderText"/>
-              <w:sz w:val="20"/>
-              <w:szCs w:val="20"/>
-            </w:rPr>
-            <w:t>Choose an item.</w:t>
-          </w:r>
-        </w:p>
-      </w:docPartBody>
-    </w:docPart>
-    <w:docPart>
-      <w:docPartPr>
-        <w:name w:val="ED4F330CCB99437AA8B93191009AF333"/>
-        <w:category>
-          <w:name w:val="General"/>
-          <w:gallery w:val="placeholder"/>
-        </w:category>
-        <w:types>
-          <w:type w:val="bbPlcHdr"/>
-        </w:types>
-        <w:behaviors>
-          <w:behavior w:val="content"/>
-        </w:behaviors>
-        <w:guid w:val="{625DEFD5-9259-41CC-A796-F7A945F30205}"/>
-      </w:docPartPr>
-      <w:docPartBody>
-        <w:p>
-          <w:pPr>
-            <w:pStyle w:val="ED4F330CCB99437AA8B93191009AF3333"/>
-          </w:pPr>
-          <w:r>
-            <w:rPr>
-              <w:rStyle w:val="PlaceholderText"/>
-              <w:sz w:val="20"/>
-              <w:szCs w:val="20"/>
-            </w:rPr>
-            <w:t>Choose an item.</w:t>
-          </w:r>
-        </w:p>
-      </w:docPartBody>
-    </w:docPart>
-    <w:docPart>
-      <w:docPartPr>
-        <w:name w:val="87C5EEBB495249138B718AA09FB28A70"/>
-        <w:category>
-          <w:name w:val="General"/>
-          <w:gallery w:val="placeholder"/>
-        </w:category>
-        <w:types>
-          <w:type w:val="bbPlcHdr"/>
-        </w:types>
-        <w:behaviors>
-          <w:behavior w:val="content"/>
-        </w:behaviors>
-        <w:guid w:val="{4E7E9FD9-C5BB-401F-A9A4-D97F451BABF5}"/>
-      </w:docPartPr>
-      <w:docPartBody>
-        <w:p>
-          <w:pPr>
-            <w:pStyle w:val="87C5EEBB495249138B718AA09FB28A703"/>
-          </w:pPr>
-          <w:r>
-            <w:rPr>
-              <w:rStyle w:val="PlaceholderText"/>
-              <w:sz w:val="20"/>
-              <w:szCs w:val="20"/>
-            </w:rPr>
-            <w:t>Choose an item.</w:t>
-          </w:r>
-        </w:p>
-      </w:docPartBody>
-    </w:docPart>
-    <w:docPart>
-      <w:docPartPr>
-        <w:name w:val="0EE514F9C24E45AC864F83DA974E0946"/>
-        <w:category>
-          <w:name w:val="General"/>
-          <w:gallery w:val="placeholder"/>
-        </w:category>
-        <w:types>
-          <w:type w:val="bbPlcHdr"/>
-        </w:types>
-        <w:behaviors>
-          <w:behavior w:val="content"/>
-        </w:behaviors>
-        <w:guid w:val="{44F2D271-B752-466B-B543-E625EE5781E8}"/>
-      </w:docPartPr>
-      <w:docPartBody>
-        <w:p>
-          <w:pPr>
-            <w:pStyle w:val="0EE514F9C24E45AC864F83DA974E09463"/>
-          </w:pPr>
-          <w:r>
-            <w:rPr>
-              <w:rStyle w:val="PlaceholderText"/>
-              <w:sz w:val="20"/>
-              <w:szCs w:val="20"/>
-            </w:rPr>
-            <w:t>Choose an item.</w:t>
-          </w:r>
-        </w:p>
-      </w:docPartBody>
-    </w:docPart>
-    <w:docPart>
-      <w:docPartPr>
-        <w:name w:val="2905460C81E14E51B74F30D2EEF227B3"/>
-        <w:category>
-          <w:name w:val="General"/>
-          <w:gallery w:val="placeholder"/>
-        </w:category>
-        <w:types>
-          <w:type w:val="bbPlcHdr"/>
-        </w:types>
-        <w:behaviors>
-          <w:behavior w:val="content"/>
-        </w:behaviors>
-        <w:guid w:val="{696C77DC-973F-403B-9283-4A864977D66A}"/>
-      </w:docPartPr>
-      <w:docPartBody>
-        <w:p>
-          <w:pPr>
-            <w:pStyle w:val="2905460C81E14E51B74F30D2EEF227B32"/>
-          </w:pPr>
-          <w:r>
-            <w:rPr>
-              <w:rStyle w:val="PlaceholderText"/>
-              <w:sz w:val="20"/>
-              <w:szCs w:val="20"/>
-            </w:rPr>
-            <w:t>Choose an item.</w:t>
-          </w:r>
-        </w:p>
-      </w:docPartBody>
-    </w:docPart>
-  </w:docParts>
-</w:glossaryDocument>
-</file>
-
-<file path=word/glossary/fontTable.xml><?xml version="1.0" encoding="utf-8"?>
-<w:fonts xmlns:mc="http://schemas.openxmlformats.org/markup-compatibility/2006" xmlns:r="http://schemas.openxmlformats.org/officeDocument/2006/relationships" xmlns:w="http://schemas.openxmlformats.org/wordprocessingml/2006/main" xmlns:w14="http://schemas.microsoft.com/office/word/2010/wordml" xmlns:w15="http://schemas.microsoft.com/office/word/2012/wordml" xmlns:w16cid="http://schemas.microsoft.com/office/word/2016/wordml/cid" xmlns:w16se="http://schemas.microsoft.com/office/word/2015/wordml/symex" mc:Ignorable="w14 w15 w16se w16cid">
-  <w:font w:name="Calibri">
-    <w:panose1 w:val="020F0502020204030204"/>
-    <w:charset w:val="00"/>
-    <w:family w:val="swiss"/>
-    <w:pitch w:val="variable"/>
-    <w:sig w:usb0="E0002AFF" w:usb1="C000247B" w:usb2="00000009" w:usb3="00000000" w:csb0="000001FF" w:csb1="00000000"/>
-  </w:font>
-  <w:font w:name="Times New Roman">
-    <w:panose1 w:val="02020603050405020304"/>
-    <w:charset w:val="00"/>
-    <w:family w:val="roman"/>
-    <w:pitch w:val="variable"/>
-    <w:sig w:usb0="E0002AFF" w:usb1="C0007841" w:usb2="00000009" w:usb3="00000000" w:csb0="000001FF" w:csb1="00000000"/>
-  </w:font>
-  <w:font w:name="Tahoma">
-    <w:panose1 w:val="020B0604030504040204"/>
-    <w:charset w:val="00"/>
-    <w:family w:val="swiss"/>
-    <w:pitch w:val="variable"/>
-    <w:sig w:usb0="E1002EFF" w:usb1="C000605B" w:usb2="00000029" w:usb3="00000000" w:csb0="000101FF" w:csb1="00000000"/>
-  </w:font>
-  <w:font w:name="Palatino Linotype">
-    <w:panose1 w:val="02040502050505030304"/>
-    <w:charset w:val="00"/>
-    <w:family w:val="roman"/>
-    <w:pitch w:val="variable"/>
-    <w:sig w:usb0="E0000287" w:usb1="40000013" w:usb2="00000000" w:usb3="00000000" w:csb0="0000019F" w:csb1="00000000"/>
-  </w:font>
-  <w:font w:name="Cambria">
-    <w:panose1 w:val="02040503050406030204"/>
-    <w:charset w:val="00"/>
-    <w:family w:val="roman"/>
-    <w:pitch w:val="variable"/>
-    <w:sig w:usb0="E00002FF" w:usb1="400004FF" w:usb2="00000000" w:usb3="00000000" w:csb0="0000019F" w:csb1="00000000"/>
-  </w:font>
-  <w:font w:name="Calibri Light">
-    <w:panose1 w:val="020F0302020204030204"/>
-    <w:charset w:val="00"/>
-    <w:family w:val="swiss"/>
-    <w:pitch w:val="variable"/>
-    <w:sig w:usb0="E0002AFF" w:usb1="C000247B" w:usb2="00000009" w:usb3="00000000" w:csb0="000001FF" w:csb1="00000000"/>
-  </w:font>
-</w:fonts>
-</file>
-
-<file path=word/glossary/settings.xml><?xml version="1.0" encoding="utf-8"?>
-<w:settings xmlns:mc="http://schemas.openxmlformats.org/markup-compatibility/2006" xmlns:o="urn:schemas-microsoft-com:office:office" xmlns:r="http://schemas.openxmlformats.org/officeDocument/2006/relationships" xmlns:m="http://schemas.openxmlformats.org/officeDocument/2006/math" xmlns:v="urn:schemas-microsoft-com:vml" xmlns:w10="urn:schemas-microsoft-com:office:word" xmlns:w="http://schemas.openxmlformats.org/wordprocessingml/2006/main" xmlns:w14="http://schemas.microsoft.com/office/word/2010/wordml" xmlns:w15="http://schemas.microsoft.com/office/word/2012/wordml" xmlns:w16cid="http://schemas.microsoft.com/office/word/2016/wordml/cid" xmlns:w16se="http://schemas.microsoft.com/office/word/2015/wordml/symex" xmlns:sl="http://schemas.openxmlformats.org/schemaLibrary/2006/main" mc:Ignorable="w14 w15 w16se w16cid">
-  <w:view w:val="normal"/>
-  <w:revisionView w:comments="0"/>
-  <w:defaultTabStop w:val="720"/>
-  <w:characterSpacingControl w:val="doNotCompress"/>
-  <w:compat>
-    <w:useFELayout/>
-    <w:compatSetting w:name="compatibilityMode" w:uri="http://schemas.microsoft.com/office/word" w:val="14"/>
-    <w:compatSetting w:name="overrideTableStyleFontSizeAndJustification" w:uri="http://schemas.microsoft.com/office/word" w:val="1"/>
-    <w:compatSetting w:name="enableOpenTypeFeatures" w:uri="http://schemas.microsoft.com/office/word" w:val="1"/>
-    <w:compatSetting w:name="doNotFlipMirrorIndents" w:uri="http://schemas.microsoft.com/office/word" w:val="1"/>
-    <w:compatSetting w:name="useWord2013TrackBottomHyphenation" w:uri="http://schemas.microsoft.com/office/word" w:val="1"/>
-  </w:compat>
-  <w:rsids>
-    <w:rsidRoot w:val="00844720"/>
-    <w:rsid w:val="00092CED"/>
-    <w:rsid w:val="000F3B0E"/>
-    <w:rsid w:val="005C5307"/>
-    <w:rsid w:val="00844720"/>
-    <w:rsid w:val="008D52CD"/>
-    <w:rsid w:val="00AC1469"/>
-    <w:rsid w:val="00C21D2F"/>
-    <w:rsid w:val="00C34118"/>
-    <w:rsid w:val="00C56781"/>
-    <w:rsid w:val="00D54D36"/>
-    <w:rsid w:val="00EB348B"/>
-  </w:rsids>
-  <m:mathPr>
-    <m:mathFont m:val="Cambria Math"/>
-    <m:brkBin m:val="before"/>
-    <m:brkBinSub m:val="--"/>
-    <m:smallFrac m:val="0"/>
-    <m:dispDef/>
-    <m:lMargin m:val="0"/>
-    <m:rMargin m:val="0"/>
-    <m:defJc m:val="centerGroup"/>
-    <m:wrapIndent m:val="1440"/>
-    <m:intLim m:val="subSup"/>
-    <m:naryLim m:val="undOvr"/>
-  </m:mathPr>
-  <w:themeFontLang w:val="en-US"/>
-  <w:clrSchemeMapping w:bg1="light1" w:t1="dark1" w:bg2="light2" w:t2="dark2" w:accent1="accent1" w:accent2="accent2" w:accent3="accent3" w:accent4="accent4" w:accent5="accent5" w:accent6="accent6" w:hyperlink="hyperlink" w:followedHyperlink="followedHyperlink"/>
-  <w:decimalSymbol w:val="."/>
-  <w:listSeparator w:val=","/>
-</w:settings>
-</file>
-
-<file path=word/glossary/styles.xml><?xml version="1.0" encoding="utf-8"?>
-<w:styles xmlns:mc="http://schemas.openxmlformats.org/markup-compatibility/2006" xmlns:r="http://schemas.openxmlformats.org/officeDocument/2006/relationships" xmlns:w="http://schemas.openxmlformats.org/wordprocessingml/2006/main" xmlns:w14="http://schemas.microsoft.com/office/word/2010/wordml" xmlns:w15="http://schemas.microsoft.com/office/word/2012/wordml" xmlns:w16cid="http://schemas.microsoft.com/office/word/2016/wordml/cid" xmlns:w16se="http://schemas.microsoft.com/office/word/2015/wordml/symex" mc:Ignorable="w14 w15 w16se w16cid">
-  <w:docDefaults>
-    <w:rPrDefault>
-      <w:rPr>
-        <w:rFonts w:asciiTheme="minorHAnsi" w:eastAsiaTheme="minorEastAsia" w:hAnsiTheme="minorHAnsi" w:cstheme="minorBidi"/>
-        <w:sz w:val="22"/>
-        <w:szCs w:val="22"/>
-        <w:lang w:val="en-US" w:eastAsia="en-US" w:bidi="ar-SA"/>
-      </w:rPr>
-    </w:rPrDefault>
-    <w:pPrDefault>
-      <w:pPr>
-        <w:spacing w:after="200" w:line="276" w:lineRule="auto"/>
-      </w:pPr>
-    </w:pPrDefault>
-  </w:docDefaults>
-  <w:latentStyles w:defLockedState="0" w:defUIPriority="99" w:defSemiHidden="0" w:defUnhideWhenUsed="0" w:defQFormat="0" w:count="375">
-    <w:lsdException w:name="Normal" w:uiPriority="0" w:qFormat="1"/>
-    <w:lsdException w:name="heading 1" w:uiPriority="9" w:qFormat="1"/>
-    <w:lsdException w:name="heading 2" w:semiHidden="1" w:uiPriority="9" w:unhideWhenUsed="1" w:qFormat="1"/>
-    <w:lsdException w:name="heading 3" w:semiHidden="1" w:uiPriority="9" w:unhideWhenUsed="1" w:qFormat="1"/>
-    <w:lsdException w:name="heading 4" w:semiHidden="1" w:uiPriority="9" w:unhideWhenUsed="1" w:qFormat="1"/>
-    <w:lsdException w:name="heading 5" w:semiHidden="1" w:uiPriority="9" w:unhideWhenUsed="1" w:qFormat="1"/>
-    <w:lsdException w:name="heading 6" w:semiHidden="1" w:uiPriority="9" w:unhideWhenUsed="1" w:qFormat="1"/>
-    <w:lsdException w:name="heading 7" w:semiHidden="1" w:uiPriority="9" w:unhideWhenUsed="1" w:qFormat="1"/>
-    <w:lsdException w:name="heading 8" w:semiHidden="1" w:uiPriority="9" w:unhideWhenUsed="1" w:qFormat="1"/>
-    <w:lsdException w:name="heading 9" w:semiHidden="1" w:uiPriority="9" w:unhideWhenUsed="1" w:qFormat="1"/>
-    <w:lsdException w:name="index 1" w:semiHidden="1" w:unhideWhenUsed="1"/>
-    <w:lsdException w:name="index 2" w:semiHidden="1" w:unhideWhenUsed="1"/>
-    <w:lsdException w:name="index 3" w:semiHidden="1" w:unhideWhenUsed="1"/>
-    <w:lsdException w:name="index 4" w:semiHidden="1" w:unhideWhenUsed="1"/>
-    <w:lsdException w:name="index 5" w:semiHidden="1" w:unhideWhenUsed="1"/>
-    <w:lsdException w:name="index 6" w:semiHidden="1" w:unhideWhenUsed="1"/>
-    <w:lsdException w:name="index 7" w:semiHidden="1" w:unhideWhenUsed="1"/>
-    <w:lsdException w:name="index 8" w:semiHidden="1" w:unhideWhenUsed="1"/>
-    <w:lsdException w:name="index 9" w:semiHidden="1" w:unhideWhenUsed="1"/>
-    <w:lsdException w:name="toc 1" w:semiHidden="1" w:uiPriority="39" w:unhideWhenUsed="1"/>
-    <w:lsdException w:name="toc 2" w:semiHidden="1" w:uiPriority="39" w:unhideWhenUsed="1"/>
-    <w:lsdException w:name="toc 3" w:semiHidden="1" w:uiPriority="39" w:unhideWhenUsed="1"/>
-    <w:lsdException w:name="toc 4" w:semiHidden="1" w:uiPriority="39" w:unhideWhenUsed="1"/>
-    <w:lsdException w:name="toc 5" w:semiHidden="1" w:uiPriority="39" w:unhideWhenUsed="1"/>
-    <w:lsdException w:name="toc 6" w:semiHidden="1" w:uiPriority="39" w:unhideWhenUsed="1"/>
-    <w:lsdException w:name="toc 7" w:semiHidden="1" w:uiPriority="39" w:unhideWhenUsed="1"/>
-    <w:lsdException w:name="toc 8" w:semiHidden="1" w:uiPriority="39" w:unhideWhenUsed="1"/>
-    <w:lsdException w:name="toc 9" w:semiHidden="1" w:uiPriority="39" w:unhideWhenUsed="1"/>
-    <w:lsdException w:name="Normal Indent" w:semiHidden="1" w:unhideWhenUsed="1"/>
-    <w:lsdException w:name="footnote text" w:semiHidden="1" w:unhideWhenUsed="1"/>
-    <w:lsdException w:name="annotation text" w:semiHidden="1" w:unhideWhenUsed="1"/>
-    <w:lsdException w:name="header" w:semiHidden="1" w:unhideWhenUsed="1"/>
-    <w:lsdException w:name="footer" w:semiHidden="1" w:unhideWhenUsed="1"/>
-    <w:lsdException w:name="index heading" w:semiHidden="1" w:unhideWhenUsed="1"/>
-    <w:lsdException w:name="caption" w:semiHidden="1" w:uiPriority="35" w:unhideWhenUsed="1" w:qFormat="1"/>
-    <w:lsdException w:name="table of figures" w:semiHidden="1" w:unhideWhenUsed="1"/>
-    <w:lsdException w:name="envelope address" w:semiHidden="1" w:unhideWhenUsed="1"/>
-    <w:lsdException w:name="envelope return" w:semiHidden="1" w:unhideWhenUsed="1"/>
-    <w:lsdException w:name="footnote reference" w:semiHidden="1" w:unhideWhenUsed="1"/>
-    <w:lsdException w:name="annotation reference" w:semiHidden="1" w:unhideWhenUsed="1"/>
-    <w:lsdException w:name="line number" w:semiHidden="1" w:unhideWhenUsed="1"/>
-    <w:lsdException w:name="page number" w:semiHidden="1" w:unhideWhenUsed="1"/>
-    <w:lsdException w:name="endnote reference" w:semiHidden="1" w:unhideWhenUsed="1"/>
-    <w:lsdException w:name="endnote text" w:semiHidden="1" w:unhideWhenUsed="1"/>
-    <w:lsdException w:name="table of authorities" w:semiHidden="1" w:unhideWhenUsed="1"/>
-    <w:lsdException w:name="macro" w:semiHidden="1" w:unhideWhenUsed="1"/>
-    <w:lsdException w:name="toa heading" w:semiHidden="1" w:unhideWhenUsed="1"/>
-    <w:lsdException w:name="List" w:semiHidden="1" w:unhideWhenUsed="1"/>
-    <w:lsdException w:name="List Bullet" w:semiHidden="1" w:unhideWhenUsed="1"/>
-    <w:lsdException w:name="List Number" w:semiHidden="1" w:unhideWhenUsed="1"/>
-    <w:lsdException w:name="List 2" w:semiHidden="1" w:unhideWhenUsed="1"/>
-    <w:lsdException w:name="List 3" w:semiHidden="1" w:unhideWhenUsed="1"/>
-    <w:lsdException w:name="List 4" w:semiHidden="1" w:unhideWhenUsed="1"/>
-    <w:lsdException w:name="List 5" w:semiHidden="1" w:unhideWhenUsed="1"/>
-    <w:lsdException w:name="List Bullet 2" w:semiHidden="1" w:unhideWhenUsed="1"/>
-    <w:lsdException w:name="List Bullet 3" w:semiHidden="1" w:unhideWhenUsed="1"/>
-    <w:lsdException w:name="List Bullet 4" w:semiHidden="1" w:unhideWhenUsed="1"/>
-    <w:lsdException w:name="List Bullet 5" w:semiHidden="1" w:unhideWhenUsed="1"/>
-    <w:lsdException w:name="List Number 2" w:semiHidden="1" w:unhideWhenUsed="1"/>
-    <w:lsdException w:name="List Number 3" w:semiHidden="1" w:unhideWhenUsed="1"/>
-    <w:lsdException w:name="List Number 4" w:semiHidden="1" w:unhideWhenUsed="1"/>
-    <w:lsdException w:name="List Number 5" w:semiHidden="1" w:unhideWhenUsed="1"/>
-    <w:lsdException w:name="Title" w:uiPriority="10" w:qFormat="1"/>
-    <w:lsdException w:name="Closing" w:semiHidden="1" w:unhideWhenUsed="1"/>
-    <w:lsdException w:name="Signature" w:semiHidden="1" w:unhideWhenUsed="1"/>
-    <w:lsdException w:name="Default Paragraph Font" w:semiHidden="1" w:uiPriority="1" w:unhideWhenUsed="1"/>
-    <w:lsdException w:name="Body Text" w:semiHidden="1" w:unhideWhenUsed="1"/>
-    <w:lsdException w:name="Body Text Indent" w:semiHidden="1" w:unhideWhenUsed="1"/>
-    <w:lsdException w:name="List Continue" w:semiHidden="1" w:unhideWhenUsed="1"/>
-    <w:lsdException w:name="List Continue 2" w:semiHidden="1" w:unhideWhenUsed="1"/>
-    <w:lsdException w:name="List Continue 3" w:semiHidden="1" w:unhideWhenUsed="1"/>
-    <w:lsdException w:name="List Continue 4" w:semiHidden="1" w:unhideWhenUsed="1"/>
-    <w:lsdException w:name="List Continue 5" w:semiHidden="1" w:unhideWhenUsed="1"/>
-    <w:lsdException w:name="Message Header" w:semiHidden="1" w:unhideWhenUsed="1"/>
-    <w:lsdException w:name="Subtitle" w:uiPriority="11" w:qFormat="1"/>
-    <w:lsdException w:name="Salutation" w:semiHidden="1" w:unhideWhenUsed="1"/>
-    <w:lsdException w:name="Date" w:semiHidden="1" w:unhideWhenUsed="1"/>
-    <w:lsdException w:name="Body Text First Indent" w:semiHidden="1" w:unhideWhenUsed="1"/>
-    <w:lsdException w:name="Body Text First Indent 2" w:semiHidden="1" w:unhideWhenUsed="1"/>
-    <w:lsdException w:name="Note Heading" w:semiHidden="1" w:unhideWhenUsed="1"/>
-    <w:lsdException w:name="Body Text 2" w:semiHidden="1" w:unhideWhenUsed="1"/>
-    <w:lsdException w:name="Body Text 3" w:semiHidden="1" w:unhideWhenUsed="1"/>
-    <w:lsdException w:name="Body Text Indent 2" w:semiHidden="1" w:unhideWhenUsed="1"/>
-    <w:lsdException w:name="Body Text Indent 3" w:semiHidden="1" w:unhideWhenUsed="1"/>
-    <w:lsdException w:name="Block Text" w:semiHidden="1" w:unhideWhenUsed="1"/>
-    <w:lsdException w:name="Hyperlink" w:semiHidden="1" w:unhideWhenUsed="1"/>
-    <w:lsdException w:name="FollowedHyperlink" w:semiHidden="1" w:unhideWhenUsed="1"/>
-    <w:lsdException w:name="Strong" w:uiPriority="22" w:qFormat="1"/>
-    <w:lsdException w:name="Emphasis" w:uiPriority="20" w:qFormat="1"/>
-    <w:lsdException w:name="Document Map" w:semiHidden="1" w:unhideWhenUsed="1"/>
-    <w:lsdException w:name="Plain Text" w:semiHidden="1" w:unhideWhenUsed="1"/>
-    <w:lsdException w:name="E-mail Signature" w:semiHidden="1" w:unhideWhenUsed="1"/>
-    <w:lsdException w:name="HTML Top of Form" w:semiHidden="1" w:unhideWhenUsed="1"/>
-    <w:lsdException w:name="HTML Bottom of Form" w:semiHidden="1" w:unhideWhenUsed="1"/>
-    <w:lsdException w:name="Normal (Web)" w:semiHidden="1" w:unhideWhenUsed="1"/>
-    <w:lsdException w:name="HTML Acronym" w:semiHidden="1" w:unhideWhenUsed="1"/>
-    <w:lsdException w:name="HTML Address" w:semiHidden="1" w:unhideWhenUsed="1"/>
-    <w:lsdException w:name="HTML Cite" w:semiHidden="1" w:unhideWhenUsed="1"/>
-    <w:lsdException w:name="HTML Code" w:semiHidden="1" w:unhideWhenUsed="1"/>
-    <w:lsdException w:name="HTML Definition" w:semiHidden="1" w:unhideWhenUsed="1"/>
-    <w:lsdException w:name="HTML Keyboard" w:semiHidden="1" w:unhideWhenUsed="1"/>
-    <w:lsdException w:name="HTML Preformatted" w:semiHidden="1" w:unhideWhenUsed="1"/>
-    <w:lsdException w:name="HTML Sample" w:semiHidden="1" w:unhideWhenUsed="1"/>
-    <w:lsdException w:name="HTML Typewriter" w:semiHidden="1" w:unhideWhenUsed="1"/>
-    <w:lsdException w:name="HTML Variable" w:semiHidden="1" w:unhideWhenUsed="1"/>
-    <w:lsdException w:name="Normal Table" w:semiHidden="1" w:unhideWhenUsed="1"/>
-    <w:lsdException w:name="annotation subject" w:semiHidden="1" w:unhideWhenUsed="1"/>
-    <w:lsdException w:name="No List" w:semiHidden="1" w:unhideWhenUsed="1"/>
-    <w:lsdException w:name="Outline List 1" w:semiHidden="1" w:unhideWhenUsed="1"/>
-    <w:lsdException w:name="Outline List 2" w:semiHidden="1" w:unhideWhenUsed="1"/>
-    <w:lsdException w:name="Outline List 3" w:semiHidden="1" w:unhideWhenUsed="1"/>
-    <w:lsdException w:name="Table Simple 1" w:semiHidden="1" w:unhideWhenUsed="1"/>
-    <w:lsdException w:name="Table Simple 2" w:semiHidden="1" w:unhideWhenUsed="1"/>
-    <w:lsdException w:name="Table Simple 3" w:semiHidden="1" w:unhideWhenUsed="1"/>
-    <w:lsdException w:name="Table Classic 1" w:semiHidden="1" w:unhideWhenUsed="1"/>
-    <w:lsdException w:name="Table Classic 2" w:semiHidden="1" w:unhideWhenUsed="1"/>
-    <w:lsdException w:name="Table Classic 3" w:semiHidden="1" w:unhideWhenUsed="1"/>
-    <w:lsdException w:name="Table Classic 4" w:semiHidden="1" w:unhideWhenUsed="1"/>
-    <w:lsdException w:name="Table Colorful 1" w:semiHidden="1" w:unhideWhenUsed="1"/>
-    <w:lsdException w:name="Table Colorful 2" w:semiHidden="1" w:unhideWhenUsed="1"/>
-    <w:lsdException w:name="Table Colorful 3" w:semiHidden="1" w:unhideWhenUsed="1"/>
-    <w:lsdException w:name="Table Columns 1" w:semiHidden="1" w:unhideWhenUsed="1"/>
-    <w:lsdException w:name="Table Columns 2" w:semiHidden="1" w:unhideWhenUsed="1"/>
-    <w:lsdException w:name="Table Columns 3" w:semiHidden="1" w:unhideWhenUsed="1"/>
-    <w:lsdException w:name="Table Columns 4" w:semiHidden="1" w:unhideWhenUsed="1"/>
-    <w:lsdException w:name="Table Columns 5" w:semiHidden="1" w:unhideWhenUsed="1"/>
-    <w:lsdException w:name="Table Grid 1" w:semiHidden="1" w:unhideWhenUsed="1"/>
-    <w:lsdException w:name="Table Grid 2" w:semiHidden="1" w:unhideWhenUsed="1"/>
-    <w:lsdException w:name="Table Grid 3" w:semiHidden="1" w:unhideWhenUsed="1"/>
-    <w:lsdException w:name="Table Grid 4" w:semiHidden="1" w:unhideWhenUsed="1"/>
-    <w:lsdException w:name="Table Grid 5" w:semiHidden="1" w:unhideWhenUsed="1"/>
-    <w:lsdException w:name="Table Grid 6" w:semiHidden="1" w:unhideWhenUsed="1"/>
-    <w:lsdException w:name="Table Grid 7" w:semiHidden="1" w:unhideWhenUsed="1"/>
-    <w:lsdException w:name="Table Grid 8" w:semiHidden="1" w:unhideWhenUsed="1"/>
-    <w:lsdException w:name="Table List 1" w:semiHidden="1" w:unhideWhenUsed="1"/>
-    <w:lsdException w:name="Table List 2" w:semiHidden="1" w:unhideWhenUsed="1"/>
-    <w:lsdException w:name="Table List 3" w:semiHidden="1" w:unhideWhenUsed="1"/>
-    <w:lsdException w:name="Table List 4" w:semiHidden="1" w:unhideWhenUsed="1"/>
-    <w:lsdException w:name="Table List 5" w:semiHidden="1" w:unhideWhenUsed="1"/>
-    <w:lsdException w:name="Table List 6" w:semiHidden="1" w:unhideWhenUsed="1"/>
-    <w:lsdException w:name="Table List 7" w:semiHidden="1" w:unhideWhenUsed="1"/>
-    <w:lsdException w:name="Table List 8" w:semiHidden="1" w:unhideWhenUsed="1"/>
-    <w:lsdException w:name="Table 3D effects 1" w:semiHidden="1" w:unhideWhenUsed="1"/>
-    <w:lsdException w:name="Table 3D effects 2" w:semiHidden="1" w:unhideWhenUsed="1"/>
-    <w:lsdException w:name="Table 3D effects 3" w:semiHidden="1" w:unhideWhenUsed="1"/>
-    <w:lsdException w:name="Table Contemporary" w:semiHidden="1" w:unhideWhenUsed="1"/>
-    <w:lsdException w:name="Table Elegant" w:semiHidden="1" w:unhideWhenUsed="1"/>
-    <w:lsdException w:name="Table Professional" w:semiHidden="1" w:unhideWhenUsed="1"/>
-    <w:lsdException w:name="Table Subtle 1" w:semiHidden="1" w:unhideWhenUsed="1"/>
-    <w:lsdException w:name="Table Subtle 2" w:semiHidden="1" w:unhideWhenUsed="1"/>
-    <w:lsdException w:name="Table Web 1" w:semiHidden="1" w:unhideWhenUsed="1"/>
-    <w:lsdException w:name="Table Web 2" w:semiHidden="1" w:unhideWhenUsed="1"/>
-    <w:lsdException w:name="Table Web 3" w:semiHidden="1" w:unhideWhenUsed="1"/>
-    <w:lsdException w:name="Balloon Text" w:semiHidden="1" w:unhideWhenUsed="1"/>
-    <w:lsdException w:name="Table Grid" w:uiPriority="59"/>
-    <w:lsdException w:name="Table Theme" w:semiHidden="1" w:unhideWhenUsed="1"/>
-    <w:lsdException w:name="Placeholder Text" w:semiHidden="1"/>
-    <w:lsdException w:name="No Spacing" w:uiPriority="1" w:qFormat="1"/>
-    <w:lsdException w:name="Light Shading" w:uiPriority="60"/>
-    <w:lsdException w:name="Light List" w:uiPriority="61"/>
-    <w:lsdException w:name="Light Grid" w:uiPriority="62"/>
-    <w:lsdException w:name="Medium Shading 1" w:uiPriority="63"/>
-    <w:lsdException w:name="Medium Shading 2" w:uiPriority="64"/>
-    <w:lsdException w:name="Medium List 1" w:uiPriority="65"/>
-    <w:lsdException w:name="Medium List 2" w:uiPriority="66"/>
-    <w:lsdException w:name="Medium Grid 1" w:uiPriority="67"/>
-    <w:lsdException w:name="Medium Grid 2" w:uiPriority="68"/>
-    <w:lsdException w:name="Medium Grid 3" w:uiPriority="69"/>
-    <w:lsdException w:name="Dark List" w:uiPriority="70"/>
-    <w:lsdException w:name="Colorful Shading" w:uiPriority="71"/>
-    <w:lsdException w:name="Colorful List" w:uiPriority="72"/>
-    <w:lsdException w:name="Colorful Grid" w:uiPriority="73"/>
-    <w:lsdException w:name="Light Shading Accent 1" w:uiPriority="60"/>
-    <w:lsdException w:name="Light List Accent 1" w:uiPriority="61"/>
-    <w:lsdException w:name="Light Grid Accent 1" w:uiPriority="62"/>
-    <w:lsdException w:name="Medium Shading 1 Accent 1" w:uiPriority="63"/>
-    <w:lsdException w:name="Medium Shading 2 Accent 1" w:uiPriority="64"/>
-    <w:lsdException w:name="Medium List 1 Accent 1" w:uiPriority="65"/>
-    <w:lsdException w:name="Revision" w:semiHidden="1"/>
-    <w:lsdException w:name="List Paragraph" w:uiPriority="34" w:qFormat="1"/>
-    <w:lsdException w:name="Quote" w:uiPriority="29" w:qFormat="1"/>
-    <w:lsdException w:name="Intense Quote" w:uiPriority="30" w:qFormat="1"/>
-    <w:lsdException w:name="Medium List 2 Accent 1" w:uiPriority="66"/>
-    <w:lsdException w:name="Medium Grid 1 Accent 1" w:uiPriority="67"/>
-    <w:lsdException w:name="Medium Grid 2 Accent 1" w:uiPriority="68"/>
-    <w:lsdException w:name="Medium Grid 3 Accent 1" w:uiPriority="69"/>
-    <w:lsdException w:name="Dark List Accent 1" w:uiPriority="70"/>
-    <w:lsdException w:name="Colorful Shading Accent 1" w:uiPriority="71"/>
-    <w:lsdException w:name="Colorful List Accent 1" w:uiPriority="72"/>
-    <w:lsdException w:name="Colorful Grid Accent 1" w:uiPriority="73"/>
-    <w:lsdException w:name="Light Shading Accent 2" w:uiPriority="60"/>
-    <w:lsdException w:name="Light List Accent 2" w:uiPriority="61"/>
-    <w:lsdException w:name="Light Grid Accent 2" w:uiPriority="62"/>
-    <w:lsdException w:name="Medium Shading 1 Accent 2" w:uiPriority="63"/>
-    <w:lsdException w:name="Medium Shading 2 Accent 2" w:uiPriority="64"/>
-    <w:lsdException w:name="Medium List 1 Accent 2" w:uiPriority="65"/>
-    <w:lsdException w:name="Medium List 2 Accent 2" w:uiPriority="66"/>
-    <w:lsdException w:name="Medium Grid 1 Accent 2" w:uiPriority="67"/>
-    <w:lsdException w:name="Medium Grid 2 Accent 2" w:uiPriority="68"/>
-    <w:lsdException w:name="Medium Grid 3 Accent 2" w:uiPriority="69"/>
-    <w:lsdException w:name="Dark List Accent 2" w:uiPriority="70"/>
-    <w:lsdException w:name="Colorful Shading Accent 2" w:uiPriority="71"/>
-    <w:lsdException w:name="Colorful List Accent 2" w:uiPriority="72"/>
-    <w:lsdException w:name="Colorful Grid Accent 2" w:uiPriority="73"/>
-    <w:lsdException w:name="Light Shading Accent 3" w:uiPriority="60"/>
-    <w:lsdException w:name="Light List Accent 3" w:uiPriority="61"/>
-    <w:lsdException w:name="Light Grid Accent 3" w:uiPriority="62"/>
-    <w:lsdException w:name="Medium Shading 1 Accent 3" w:uiPriority="63"/>
-    <w:lsdException w:name="Medium Shading 2 Accent 3" w:uiPriority="64"/>
-    <w:lsdException w:name="Medium List 1 Accent 3" w:uiPriority="65"/>
-    <w:lsdException w:name="Medium List 2 Accent 3" w:uiPriority="66"/>
-    <w:lsdException w:name="Medium Grid 1 Accent 3" w:uiPriority="67"/>
-    <w:lsdException w:name="Medium Grid 2 Accent 3" w:uiPriority="68"/>
-    <w:lsdException w:name="Medium Grid 3 Accent 3" w:uiPriority="69"/>
-    <w:lsdException w:name="Dark List Accent 3" w:uiPriority="70"/>
-    <w:lsdException w:name="Colorful Shading Accent 3" w:uiPriority="71"/>
-    <w:lsdException w:name="Colorful List Accent 3" w:uiPriority="72"/>
-    <w:lsdException w:name="Colorful Grid Accent 3" w:uiPriority="73"/>
-    <w:lsdException w:name="Light Shading Accent 4" w:uiPriority="60"/>
-    <w:lsdException w:name="Light List Accent 4" w:uiPriority="61"/>
-    <w:lsdException w:name="Light Grid Accent 4" w:uiPriority="62"/>
-    <w:lsdException w:name="Medium Shading 1 Accent 4" w:uiPriority="63"/>
-    <w:lsdException w:name="Medium Shading 2 Accent 4" w:uiPriority="64"/>
-    <w:lsdException w:name="Medium List 1 Accent 4" w:uiPriority="65"/>
-    <w:lsdException w:name="Medium List 2 Accent 4" w:uiPriority="66"/>
-    <w:lsdException w:name="Medium Grid 1 Accent 4" w:uiPriority="67"/>
-    <w:lsdException w:name="Medium Grid 2 Accent 4" w:uiPriority="68"/>
-    <w:lsdException w:name="Medium Grid 3 Accent 4" w:uiPriority="69"/>
-    <w:lsdException w:name="Dark List Accent 4" w:uiPriority="70"/>
-    <w:lsdException w:name="Colorful Shading Accent 4" w:uiPriority="71"/>
-    <w:lsdException w:name="Colorful List Accent 4" w:uiPriority="72"/>
-    <w:lsdException w:name="Colorful Grid Accent 4" w:uiPriority="73"/>
-    <w:lsdException w:name="Light Shading Accent 5" w:uiPriority="60"/>
-    <w:lsdException w:name="Light List Accent 5" w:uiPriority="61"/>
-    <w:lsdException w:name="Light Grid Accent 5" w:uiPriority="62"/>
-    <w:lsdException w:name="Medium Shading 1 Accent 5" w:uiPriority="63"/>
-    <w:lsdException w:name="Medium Shading 2 Accent 5" w:uiPriority="64"/>
-    <w:lsdException w:name="Medium List 1 Accent 5" w:uiPriority="65"/>
-    <w:lsdException w:name="Medium List 2 Accent 5" w:uiPriority="66"/>
-    <w:lsdException w:name="Medium Grid 1 Accent 5" w:uiPriority="67"/>
-    <w:lsdException w:name="Medium Grid 2 Accent 5" w:uiPriority="68"/>
-    <w:lsdException w:name="Medium Grid 3 Accent 5" w:uiPriority="69"/>
-    <w:lsdException w:name="Dark List Accent 5" w:uiPriority="70"/>
-    <w:lsdException w:name="Colorful Shading Accent 5" w:uiPriority="71"/>
-    <w:lsdException w:name="Colorful List Accent 5" w:uiPriority="72"/>
-    <w:lsdException w:name="Colorful Grid Accent 5" w:uiPriority="73"/>
-    <w:lsdException w:name="Light Shading Accent 6" w:uiPriority="60"/>
-    <w:lsdException w:name="Light List Accent 6" w:uiPriority="61"/>
-    <w:lsdException w:name="Light Grid Accent 6" w:uiPriority="62"/>
-    <w:lsdException w:name="Medium Shading 1 Accent 6" w:uiPriority="63"/>
-    <w:lsdException w:name="Medium Shading 2 Accent 6" w:uiPriority="64"/>
-    <w:lsdException w:name="Medium List 1 Accent 6" w:uiPriority="65"/>
-    <w:lsdException w:name="Medium List 2 Accent 6" w:uiPriority="66"/>
-    <w:lsdException w:name="Medium Grid 1 Accent 6" w:uiPriority="67"/>
-    <w:lsdException w:name="Medium Grid 2 Accent 6" w:uiPriority="68"/>
-    <w:lsdException w:name="Medium Grid 3 Accent 6" w:uiPriority="69"/>
-    <w:lsdException w:name="Dark List Accent 6" w:uiPriority="70"/>
-    <w:lsdException w:name="Colorful Shading Accent 6" w:uiPriority="71"/>
-    <w:lsdException w:name="Colorful List Accent 6" w:uiPriority="72"/>
-    <w:lsdException w:name="Colorful Grid Accent 6" w:uiPriority="73"/>
-    <w:lsdException w:name="Subtle Emphasis" w:uiPriority="19" w:qFormat="1"/>
-    <w:lsdException w:name="Intense Emphasis" w:uiPriority="21" w:qFormat="1"/>
-    <w:lsdException w:name="Subtle Reference" w:uiPriority="31" w:qFormat="1"/>
-    <w:lsdException w:name="Intense Reference" w:uiPriority="32" w:qFormat="1"/>
-    <w:lsdException w:name="Book Title" w:uiPriority="33" w:qFormat="1"/>
-    <w:lsdException w:name="Bibliography" w:semiHidden="1" w:uiPriority="37" w:unhideWhenUsed="1"/>
-    <w:lsdException w:name="TOC Heading" w:semiHidden="1" w:uiPriority="39" w:unhideWhenUsed="1" w:qFormat="1"/>
-    <w:lsdException w:name="Plain Table 1" w:uiPriority="41"/>
-    <w:lsdException w:name="Plain Table 2" w:uiPriority="42"/>
-    <w:lsdException w:name="Plain Table 3" w:uiPriority="43"/>
-    <w:lsdException w:name="Plain Table 4" w:uiPriority="44"/>
-    <w:lsdException w:name="Plain Table 5" w:uiPriority="45"/>
-    <w:lsdException w:name="Grid Table Light" w:uiPriority="40"/>
-    <w:lsdException w:name="Grid Table 1 Light" w:uiPriority="46"/>
-    <w:lsdException w:name="Grid Table 2" w:uiPriority="47"/>
-    <w:lsdException w:name="Grid Table 3" w:uiPriority="48"/>
-    <w:lsdException w:name="Grid Table 4" w:uiPriority="49"/>
-    <w:lsdException w:name="Grid Table 5 Dark" w:uiPriority="50"/>
-    <w:lsdException w:name="Grid Table 6 Colorful" w:uiPriority="51"/>
-    <w:lsdException w:name="Grid Table 7 Colorful" w:uiPriority="52"/>
-    <w:lsdException w:name="Grid Table 1 Light Accent 1" w:uiPriority="46"/>
-    <w:lsdException w:name="Grid Table 2 Accent 1" w:uiPriority="47"/>
-    <w:lsdException w:name="Grid Table 3 Accent 1" w:uiPriority="48"/>
-    <w:lsdException w:name="Grid Table 4 Accent 1" w:uiPriority="49"/>
-    <w:lsdException w:name="Grid Table 5 Dark Accent 1" w:uiPriority="50"/>
-    <w:lsdException w:name="Grid Table 6 Colorful Accent 1" w:uiPriority="51"/>
-    <w:lsdException w:name="Grid Table 7 Colorful Accent 1" w:uiPriority="52"/>
-    <w:lsdException w:name="Grid Table 1 Light Accent 2" w:uiPriority="46"/>
-    <w:lsdException w:name="Grid Table 2 Accent 2" w:uiPriority="47"/>
-    <w:lsdException w:name="Grid Table 3 Accent 2" w:uiPriority="48"/>
-    <w:lsdException w:name="Grid Table 4 Accent 2" w:uiPriority="49"/>
-    <w:lsdException w:name="Grid Table 5 Dark Accent 2" w:uiPriority="50"/>
-    <w:lsdException w:name="Grid Table 6 Colorful Accent 2" w:uiPriority="51"/>
-    <w:lsdException w:name="Grid Table 7 Colorful Accent 2" w:uiPriority="52"/>
-    <w:lsdException w:name="Grid Table 1 Light Accent 3" w:uiPriority="46"/>
-    <w:lsdException w:name="Grid Table 2 Accent 3" w:uiPriority="47"/>
-    <w:lsdException w:name="Grid Table 3 Accent 3" w:uiPriority="48"/>
-    <w:lsdException w:name="Grid Table 4 Accent 3" w:uiPriority="49"/>
-    <w:lsdException w:name="Grid Table 5 Dark Accent 3" w:uiPriority="50"/>
-    <w:lsdException w:name="Grid Table 6 Colorful Accent 3" w:uiPriority="51"/>
-    <w:lsdException w:name="Grid Table 7 Colorful Accent 3" w:uiPriority="52"/>
-    <w:lsdException w:name="Grid Table 1 Light Accent 4" w:uiPriority="46"/>
-    <w:lsdException w:name="Grid Table 2 Accent 4" w:uiPriority="47"/>
-    <w:lsdException w:name="Grid Table 3 Accent 4" w:uiPriority="48"/>
-    <w:lsdException w:name="Grid Table 4 Accent 4" w:uiPriority="49"/>
-    <w:lsdException w:name="Grid Table 5 Dark Accent 4" w:uiPriority="50"/>
-    <w:lsdException w:name="Grid Table 6 Colorful Accent 4" w:uiPriority="51"/>
-    <w:lsdException w:name="Grid Table 7 Colorful Accent 4" w:uiPriority="52"/>
-    <w:lsdException w:name="Grid Table 1 Light Accent 5" w:uiPriority="46"/>
-    <w:lsdException w:name="Grid Table 2 Accent 5" w:uiPriority="47"/>
-    <w:lsdException w:name="Grid Table 3 Accent 5" w:uiPriority="48"/>
-    <w:lsdException w:name="Grid Table 4 Accent 5" w:uiPriority="49"/>
-    <w:lsdException w:name="Grid Table 5 Dark Accent 5" w:uiPriority="50"/>
-    <w:lsdException w:name="Grid Table 6 Colorful Accent 5" w:uiPriority="51"/>
-    <w:lsdException w:name="Grid Table 7 Colorful Accent 5" w:uiPriority="52"/>
-    <w:lsdException w:name="Grid Table 1 Light Accent 6" w:uiPriority="46"/>
-    <w:lsdException w:name="Grid Table 2 Accent 6" w:uiPriority="47"/>
-    <w:lsdException w:name="Grid Table 3 Accent 6" w:uiPriority="48"/>
-    <w:lsdException w:name="Grid Table 4 Accent 6" w:uiPriority="49"/>
-    <w:lsdException w:name="Grid Table 5 Dark Accent 6" w:uiPriority="50"/>
-    <w:lsdException w:name="Grid Table 6 Colorful Accent 6" w:uiPriority="51"/>
-    <w:lsdException w:name="Grid Table 7 Colorful Accent 6" w:uiPriority="52"/>
-    <w:lsdException w:name="List Table 1 Light" w:uiPriority="46"/>
-    <w:lsdException w:name="List Table 2" w:uiPriority="47"/>
-    <w:lsdException w:name="List Table 3" w:uiPriority="48"/>
-    <w:lsdException w:name="List Table 4" w:uiPriority="49"/>
-    <w:lsdException w:name="List Table 5 Dark" w:uiPriority="50"/>
-    <w:lsdException w:name="List Table 6 Colorful" w:uiPriority="51"/>
-    <w:lsdException w:name="List Table 7 Colorful" w:uiPriority="52"/>
-    <w:lsdException w:name="List Table 1 Light Accent 1" w:uiPriority="46"/>
-    <w:lsdException w:name="List Table 2 Accent 1" w:uiPriority="47"/>
-    <w:lsdException w:name="List Table 3 Accent 1" w:uiPriority="48"/>
-    <w:lsdException w:name="List Table 4 Accent 1" w:uiPriority="49"/>
-    <w:lsdException w:name="List Table 5 Dark Accent 1" w:uiPriority="50"/>
-    <w:lsdException w:name="List Table 6 Colorful Accent 1" w:uiPriority="51"/>
-    <w:lsdException w:name="List Table 7 Colorful Accent 1" w:uiPriority="52"/>
-    <w:lsdException w:name="List Table 1 Light Accent 2" w:uiPriority="46"/>
-    <w:lsdException w:name="List Table 2 Accent 2" w:uiPriority="47"/>
-    <w:lsdException w:name="List Table 3 Accent 2" w:uiPriority="48"/>
-    <w:lsdException w:name="List Table 4 Accent 2" w:uiPriority="49"/>
-    <w:lsdException w:name="List Table 5 Dark Accent 2" w:uiPriority="50"/>
-    <w:lsdException w:name="List Table 6 Colorful Accent 2" w:uiPriority="51"/>
-    <w:lsdException w:name="List Table 7 Colorful Accent 2" w:uiPriority="52"/>
-    <w:lsdException w:name="List Table 1 Light Accent 3" w:uiPriority="46"/>
-    <w:lsdException w:name="List Table 2 Accent 3" w:uiPriority="47"/>
-    <w:lsdException w:name="List Table 3 Accent 3" w:uiPriority="48"/>
-    <w:lsdException w:name="List Table 4 Accent 3" w:uiPriority="49"/>
-    <w:lsdException w:name="List Table 5 Dark Accent 3" w:uiPriority="50"/>
-    <w:lsdException w:name="List Table 6 Colorful Accent 3" w:uiPriority="51"/>
-    <w:lsdException w:name="List Table 7 Colorful Accent 3" w:uiPriority="52"/>
-    <w:lsdException w:name="List Table 1 Light Accent 4" w:uiPriority="46"/>
-    <w:lsdException w:name="List Table 2 Accent 4" w:uiPriority="47"/>
-    <w:lsdException w:name="List Table 3 Accent 4" w:uiPriority="48"/>
-    <w:lsdException w:name="List Table 4 Accent 4" w:uiPriority="49"/>
-    <w:lsdException w:name="List Table 5 Dark Accent 4" w:uiPriority="50"/>
-    <w:lsdException w:name="List Table 6 Colorful Accent 4" w:uiPriority="51"/>
-    <w:lsdException w:name="List Table 7 Colorful Accent 4" w:uiPriority="52"/>
-    <w:lsdException w:name="List Table 1 Light Accent 5" w:uiPriority="46"/>
-    <w:lsdException w:name="List Table 2 Accent 5" w:uiPriority="47"/>
-    <w:lsdException w:name="List Table 3 Accent 5" w:uiPriority="48"/>
-    <w:lsdException w:name="List Table 4 Accent 5" w:uiPriority="49"/>
-    <w:lsdException w:name="List Table 5 Dark Accent 5" w:uiPriority="50"/>
-    <w:lsdException w:name="List Table 6 Colorful Accent 5" w:uiPriority="51"/>
-    <w:lsdException w:name="List Table 7 Colorful Accent 5" w:uiPriority="52"/>
-    <w:lsdException w:name="List Table 1 Light Accent 6" w:uiPriority="46"/>
-    <w:lsdException w:name="List Table 2 Accent 6" w:uiPriority="47"/>
-    <w:lsdException w:name="List Table 3 Accent 6" w:uiPriority="48"/>
-    <w:lsdException w:name="List Table 4 Accent 6" w:uiPriority="49"/>
-    <w:lsdException w:name="List Table 5 Dark Accent 6" w:uiPriority="50"/>
-    <w:lsdException w:name="List Table 6 Colorful Accent 6" w:uiPriority="51"/>
-    <w:lsdException w:name="List Table 7 Colorful Accent 6" w:uiPriority="52"/>
-    <w:lsdException w:name="Mention" w:semiHidden="1" w:unhideWhenUsed="1"/>
-    <w:lsdException w:name="Smart Hyperlink" w:semiHidden="1" w:unhideWhenUsed="1"/>
-    <w:lsdException w:name="Hashtag" w:semiHidden="1" w:unhideWhenUsed="1"/>
-    <w:lsdException w:name="Unresolved Mention" w:semiHidden="1" w:unhideWhenUsed="1"/>
-  </w:latentStyles>
-  <w:style w:type="paragraph" w:default="1" w:styleId="Normal">
-    <w:name w:val="Normal"/>
-    <w:qFormat/>
-  </w:style>
-  <w:style w:type="character" w:default="1" w:styleId="DefaultParagraphFont">
-    <w:name w:val="Default Paragraph Font"/>
-    <w:uiPriority w:val="1"/>
-    <w:semiHidden/>
-    <w:unhideWhenUsed/>
-  </w:style>
-  <w:style w:type="table" w:default="1" w:styleId="TableNormal">
-    <w:name w:val="Normal Table"/>
-    <w:uiPriority w:val="99"/>
-    <w:semiHidden/>
-    <w:unhideWhenUsed/>
-    <w:tblPr>
-      <w:tblInd w:w="0" w:type="dxa"/>
-      <w:tblCellMar>
-        <w:top w:w="0" w:type="dxa"/>
-        <w:left w:w="108" w:type="dxa"/>
-        <w:bottom w:w="0" w:type="dxa"/>
-        <w:right w:w="108" w:type="dxa"/>
-      </w:tblCellMar>
-    </w:tblPr>
-  </w:style>
-  <w:style w:type="numbering" w:default="1" w:styleId="NoList">
-    <w:name w:val="No List"/>
-    <w:uiPriority w:val="99"/>
-    <w:semiHidden/>
-    <w:unhideWhenUsed/>
-  </w:style>
-  <w:style w:type="character" w:styleId="PlaceholderText">
-    <w:name w:val="Placeholder Text"/>
-    <w:basedOn w:val="DefaultParagraphFont"/>
-    <w:uiPriority w:val="99"/>
-    <w:semiHidden/>
-    <w:rsid w:val="00D54D36"/>
-    <w:rPr>
-      <w:color w:val="808080"/>
-    </w:rPr>
-  </w:style>
-  <w:style w:type="paragraph" w:customStyle="1" w:styleId="FB232985207842F2BB1A2FD0F99AE2EC">
-    <w:name w:val="FB232985207842F2BB1A2FD0F99AE2EC"/>
-    <w:rsid w:val="00844720"/>
-  </w:style>
-  <w:style w:type="paragraph" w:customStyle="1" w:styleId="4F681038E39A4E36A16C17D00FC89A5B">
-    <w:name w:val="4F681038E39A4E36A16C17D00FC89A5B"/>
-    <w:rsid w:val="00844720"/>
-  </w:style>
-  <w:style w:type="paragraph" w:customStyle="1" w:styleId="E93A1CAC3C584158957592A6778DA31B">
-    <w:name w:val="E93A1CAC3C584158957592A6778DA31B"/>
-    <w:rsid w:val="00844720"/>
-  </w:style>
-  <w:style w:type="paragraph" w:customStyle="1" w:styleId="F2B31704AF4A4B68868F3743CCDFE15C">
-    <w:name w:val="F2B31704AF4A4B68868F3743CCDFE15C"/>
-    <w:rsid w:val="00844720"/>
-  </w:style>
-  <w:style w:type="paragraph" w:customStyle="1" w:styleId="9522759A9DF04B6598AAFCB1EA6C93C0">
-    <w:name w:val="9522759A9DF04B6598AAFCB1EA6C93C0"/>
-    <w:rsid w:val="00844720"/>
-  </w:style>
-  <w:style w:type="paragraph" w:customStyle="1" w:styleId="80854C491D5B4B3DB8421D433E932991">
-    <w:name w:val="80854C491D5B4B3DB8421D433E932991"/>
-    <w:rsid w:val="00844720"/>
-  </w:style>
-  <w:style w:type="paragraph" w:customStyle="1" w:styleId="ED4F330CCB99437AA8B93191009AF333">
-    <w:name w:val="ED4F330CCB99437AA8B93191009AF333"/>
-    <w:rsid w:val="00844720"/>
-  </w:style>
-  <w:style w:type="paragraph" w:customStyle="1" w:styleId="C6D50CDC03C54C879A6AF953382846B9">
-    <w:name w:val="C6D50CDC03C54C879A6AF953382846B9"/>
-    <w:rsid w:val="00844720"/>
-  </w:style>
-  <w:style w:type="paragraph" w:customStyle="1" w:styleId="87C5EEBB495249138B718AA09FB28A70">
-    <w:name w:val="87C5EEBB495249138B718AA09FB28A70"/>
-    <w:rsid w:val="00844720"/>
-  </w:style>
-  <w:style w:type="paragraph" w:customStyle="1" w:styleId="0EE514F9C24E45AC864F83DA974E0946">
-    <w:name w:val="0EE514F9C24E45AC864F83DA974E0946"/>
-    <w:rsid w:val="00844720"/>
-  </w:style>
-  <w:style w:type="paragraph" w:customStyle="1" w:styleId="FB232985207842F2BB1A2FD0F99AE2EC1">
-    <w:name w:val="FB232985207842F2BB1A2FD0F99AE2EC1"/>
-    <w:rsid w:val="00C56781"/>
-    <w:rPr>
-      <w:rFonts w:eastAsiaTheme="minorHAnsi"/>
-      <w:lang w:val="en-CA"/>
-    </w:rPr>
-  </w:style>
-  <w:style w:type="paragraph" w:customStyle="1" w:styleId="4F681038E39A4E36A16C17D00FC89A5B1">
-    <w:name w:val="4F681038E39A4E36A16C17D00FC89A5B1"/>
-    <w:rsid w:val="00C56781"/>
-    <w:rPr>
-      <w:rFonts w:eastAsiaTheme="minorHAnsi"/>
-      <w:lang w:val="en-CA"/>
-    </w:rPr>
-  </w:style>
-  <w:style w:type="paragraph" w:customStyle="1" w:styleId="E93A1CAC3C584158957592A6778DA31B1">
-    <w:name w:val="E93A1CAC3C584158957592A6778DA31B1"/>
-    <w:rsid w:val="00C56781"/>
-    <w:rPr>
-      <w:rFonts w:eastAsiaTheme="minorHAnsi"/>
-      <w:lang w:val="en-CA"/>
-    </w:rPr>
-  </w:style>
-  <w:style w:type="paragraph" w:customStyle="1" w:styleId="F2B31704AF4A4B68868F3743CCDFE15C1">
-    <w:name w:val="F2B31704AF4A4B68868F3743CCDFE15C1"/>
-    <w:rsid w:val="00C56781"/>
-    <w:rPr>
-      <w:rFonts w:eastAsiaTheme="minorHAnsi"/>
-      <w:lang w:val="en-CA"/>
-    </w:rPr>
-  </w:style>
-  <w:style w:type="paragraph" w:customStyle="1" w:styleId="9522759A9DF04B6598AAFCB1EA6C93C01">
-    <w:name w:val="9522759A9DF04B6598AAFCB1EA6C93C01"/>
-    <w:rsid w:val="00C56781"/>
-    <w:rPr>
-      <w:rFonts w:eastAsiaTheme="minorHAnsi"/>
-      <w:lang w:val="en-CA"/>
-    </w:rPr>
-  </w:style>
-  <w:style w:type="paragraph" w:customStyle="1" w:styleId="80854C491D5B4B3DB8421D433E9329911">
-    <w:name w:val="80854C491D5B4B3DB8421D433E9329911"/>
-    <w:rsid w:val="00C56781"/>
-    <w:rPr>
-      <w:rFonts w:eastAsiaTheme="minorHAnsi"/>
-      <w:lang w:val="en-CA"/>
-    </w:rPr>
-  </w:style>
-  <w:style w:type="paragraph" w:customStyle="1" w:styleId="ED4F330CCB99437AA8B93191009AF3331">
-    <w:name w:val="ED4F330CCB99437AA8B93191009AF3331"/>
-    <w:rsid w:val="00C56781"/>
-    <w:rPr>
-      <w:rFonts w:eastAsiaTheme="minorHAnsi"/>
-      <w:lang w:val="en-CA"/>
-    </w:rPr>
-  </w:style>
-  <w:style w:type="paragraph" w:customStyle="1" w:styleId="C6D50CDC03C54C879A6AF953382846B91">
-    <w:name w:val="C6D50CDC03C54C879A6AF953382846B91"/>
-    <w:rsid w:val="00C56781"/>
-    <w:rPr>
-      <w:rFonts w:eastAsiaTheme="minorHAnsi"/>
-      <w:lang w:val="en-CA"/>
-    </w:rPr>
-  </w:style>
-  <w:style w:type="paragraph" w:customStyle="1" w:styleId="87C5EEBB495249138B718AA09FB28A701">
-    <w:name w:val="87C5EEBB495249138B718AA09FB28A701"/>
-    <w:rsid w:val="00C56781"/>
-    <w:rPr>
-      <w:rFonts w:eastAsiaTheme="minorHAnsi"/>
-      <w:lang w:val="en-CA"/>
-    </w:rPr>
-  </w:style>
-  <w:style w:type="paragraph" w:customStyle="1" w:styleId="0EE514F9C24E45AC864F83DA974E09461">
-    <w:name w:val="0EE514F9C24E45AC864F83DA974E09461"/>
-    <w:rsid w:val="00C56781"/>
-    <w:rPr>
-      <w:rFonts w:eastAsiaTheme="minorHAnsi"/>
-      <w:lang w:val="en-CA"/>
-    </w:rPr>
-  </w:style>
-  <w:style w:type="paragraph" w:customStyle="1" w:styleId="2905460C81E14E51B74F30D2EEF227B3">
-    <w:name w:val="2905460C81E14E51B74F30D2EEF227B3"/>
-    <w:rsid w:val="00D54D36"/>
-    <w:pPr>
-      <w:spacing w:after="160" w:line="259" w:lineRule="auto"/>
-    </w:pPr>
-  </w:style>
-  <w:style w:type="paragraph" w:customStyle="1" w:styleId="FB232985207842F2BB1A2FD0F99AE2EC2">
-    <w:name w:val="FB232985207842F2BB1A2FD0F99AE2EC2"/>
-    <w:rsid w:val="00D54D36"/>
-    <w:rPr>
-      <w:rFonts w:eastAsiaTheme="minorHAnsi"/>
-      <w:lang w:val="en-CA"/>
-    </w:rPr>
-  </w:style>
-  <w:style w:type="paragraph" w:customStyle="1" w:styleId="4F681038E39A4E36A16C17D00FC89A5B2">
-    <w:name w:val="4F681038E39A4E36A16C17D00FC89A5B2"/>
-    <w:rsid w:val="00D54D36"/>
-    <w:rPr>
-      <w:rFonts w:eastAsiaTheme="minorHAnsi"/>
-      <w:lang w:val="en-CA"/>
-    </w:rPr>
-  </w:style>
-  <w:style w:type="paragraph" w:customStyle="1" w:styleId="E93A1CAC3C584158957592A6778DA31B2">
-    <w:name w:val="E93A1CAC3C584158957592A6778DA31B2"/>
-    <w:rsid w:val="00D54D36"/>
-    <w:rPr>
-      <w:rFonts w:eastAsiaTheme="minorHAnsi"/>
-      <w:lang w:val="en-CA"/>
-    </w:rPr>
-  </w:style>
-  <w:style w:type="paragraph" w:customStyle="1" w:styleId="F2B31704AF4A4B68868F3743CCDFE15C2">
-    <w:name w:val="F2B31704AF4A4B68868F3743CCDFE15C2"/>
-    <w:rsid w:val="00D54D36"/>
-    <w:rPr>
-      <w:rFonts w:eastAsiaTheme="minorHAnsi"/>
-      <w:lang w:val="en-CA"/>
-    </w:rPr>
-  </w:style>
-  <w:style w:type="paragraph" w:customStyle="1" w:styleId="9522759A9DF04B6598AAFCB1EA6C93C02">
-    <w:name w:val="9522759A9DF04B6598AAFCB1EA6C93C02"/>
-    <w:rsid w:val="00D54D36"/>
-    <w:rPr>
-      <w:rFonts w:eastAsiaTheme="minorHAnsi"/>
-      <w:lang w:val="en-CA"/>
-    </w:rPr>
-  </w:style>
-  <w:style w:type="paragraph" w:customStyle="1" w:styleId="80854C491D5B4B3DB8421D433E9329912">
-    <w:name w:val="80854C491D5B4B3DB8421D433E9329912"/>
-    <w:rsid w:val="00D54D36"/>
-    <w:rPr>
-      <w:rFonts w:eastAsiaTheme="minorHAnsi"/>
-      <w:lang w:val="en-CA"/>
-    </w:rPr>
-  </w:style>
-  <w:style w:type="paragraph" w:customStyle="1" w:styleId="ED4F330CCB99437AA8B93191009AF3332">
-    <w:name w:val="ED4F330CCB99437AA8B93191009AF3332"/>
-    <w:rsid w:val="00D54D36"/>
-    <w:rPr>
-      <w:rFonts w:eastAsiaTheme="minorHAnsi"/>
-      <w:lang w:val="en-CA"/>
-    </w:rPr>
-  </w:style>
-  <w:style w:type="paragraph" w:customStyle="1" w:styleId="2905460C81E14E51B74F30D2EEF227B31">
-    <w:name w:val="2905460C81E14E51B74F30D2EEF227B31"/>
-    <w:rsid w:val="00D54D36"/>
-    <w:rPr>
-      <w:rFonts w:eastAsiaTheme="minorHAnsi"/>
-      <w:lang w:val="en-CA"/>
-    </w:rPr>
-  </w:style>
-  <w:style w:type="paragraph" w:customStyle="1" w:styleId="87C5EEBB495249138B718AA09FB28A702">
-    <w:name w:val="87C5EEBB495249138B718AA09FB28A702"/>
-    <w:rsid w:val="00D54D36"/>
-    <w:rPr>
-      <w:rFonts w:eastAsiaTheme="minorHAnsi"/>
-      <w:lang w:val="en-CA"/>
-    </w:rPr>
-  </w:style>
-  <w:style w:type="paragraph" w:customStyle="1" w:styleId="0EE514F9C24E45AC864F83DA974E09462">
-    <w:name w:val="0EE514F9C24E45AC864F83DA974E09462"/>
-    <w:rsid w:val="00D54D36"/>
-    <w:rPr>
-      <w:rFonts w:eastAsiaTheme="minorHAnsi"/>
-      <w:lang w:val="en-CA"/>
-    </w:rPr>
-  </w:style>
-  <w:style w:type="paragraph" w:customStyle="1" w:styleId="FB232985207842F2BB1A2FD0F99AE2EC3">
-    <w:name w:val="FB232985207842F2BB1A2FD0F99AE2EC3"/>
-    <w:rsid w:val="00D54D36"/>
-    <w:rPr>
-      <w:rFonts w:eastAsiaTheme="minorHAnsi"/>
-      <w:lang w:val="en-CA"/>
-    </w:rPr>
-  </w:style>
-  <w:style w:type="paragraph" w:customStyle="1" w:styleId="4F681038E39A4E36A16C17D00FC89A5B3">
-    <w:name w:val="4F681038E39A4E36A16C17D00FC89A5B3"/>
-    <w:rsid w:val="00D54D36"/>
-    <w:rPr>
-      <w:rFonts w:eastAsiaTheme="minorHAnsi"/>
-      <w:lang w:val="en-CA"/>
-    </w:rPr>
-  </w:style>
-  <w:style w:type="paragraph" w:customStyle="1" w:styleId="E93A1CAC3C584158957592A6778DA31B3">
-    <w:name w:val="E93A1CAC3C584158957592A6778DA31B3"/>
-    <w:rsid w:val="00D54D36"/>
-    <w:rPr>
-      <w:rFonts w:eastAsiaTheme="minorHAnsi"/>
-      <w:lang w:val="en-CA"/>
-    </w:rPr>
-  </w:style>
-  <w:style w:type="paragraph" w:customStyle="1" w:styleId="F2B31704AF4A4B68868F3743CCDFE15C3">
-    <w:name w:val="F2B31704AF4A4B68868F3743CCDFE15C3"/>
-    <w:rsid w:val="00D54D36"/>
-    <w:rPr>
-      <w:rFonts w:eastAsiaTheme="minorHAnsi"/>
-      <w:lang w:val="en-CA"/>
-    </w:rPr>
-  </w:style>
-  <w:style w:type="paragraph" w:customStyle="1" w:styleId="9522759A9DF04B6598AAFCB1EA6C93C03">
-    <w:name w:val="9522759A9DF04B6598AAFCB1EA6C93C03"/>
-    <w:rsid w:val="00D54D36"/>
-    <w:rPr>
-      <w:rFonts w:eastAsiaTheme="minorHAnsi"/>
-      <w:lang w:val="en-CA"/>
-    </w:rPr>
-  </w:style>
-  <w:style w:type="paragraph" w:customStyle="1" w:styleId="80854C491D5B4B3DB8421D433E9329913">
-    <w:name w:val="80854C491D5B4B3DB8421D433E9329913"/>
-    <w:rsid w:val="00D54D36"/>
-    <w:rPr>
-      <w:rFonts w:eastAsiaTheme="minorHAnsi"/>
-      <w:lang w:val="en-CA"/>
-    </w:rPr>
-  </w:style>
-  <w:style w:type="paragraph" w:customStyle="1" w:styleId="ED4F330CCB99437AA8B93191009AF3333">
-    <w:name w:val="ED4F330CCB99437AA8B93191009AF3333"/>
-    <w:rsid w:val="00D54D36"/>
-    <w:rPr>
-      <w:rFonts w:eastAsiaTheme="minorHAnsi"/>
-      <w:lang w:val="en-CA"/>
-    </w:rPr>
-  </w:style>
-  <w:style w:type="paragraph" w:customStyle="1" w:styleId="2905460C81E14E51B74F30D2EEF227B32">
-    <w:name w:val="2905460C81E14E51B74F30D2EEF227B32"/>
-    <w:rsid w:val="00D54D36"/>
-    <w:rPr>
-      <w:rFonts w:eastAsiaTheme="minorHAnsi"/>
-      <w:lang w:val="en-CA"/>
-    </w:rPr>
-  </w:style>
-  <w:style w:type="paragraph" w:customStyle="1" w:styleId="87C5EEBB495249138B718AA09FB28A703">
-    <w:name w:val="87C5EEBB495249138B718AA09FB28A703"/>
-    <w:rsid w:val="00D54D36"/>
-    <w:rPr>
-      <w:rFonts w:eastAsiaTheme="minorHAnsi"/>
-      <w:lang w:val="en-CA"/>
-    </w:rPr>
-  </w:style>
-  <w:style w:type="paragraph" w:customStyle="1" w:styleId="0EE514F9C24E45AC864F83DA974E09463">
-    <w:name w:val="0EE514F9C24E45AC864F83DA974E09463"/>
-    <w:rsid w:val="00D54D36"/>
-    <w:rPr>
-      <w:rFonts w:eastAsiaTheme="minorHAnsi"/>
-      <w:lang w:val="en-CA"/>
-    </w:rPr>
-  </w:style>
-</w:styles>
-</file>
-
-<file path=word/glossary/webSettings.xml><?xml version="1.0" encoding="utf-8"?>
-<w:webSettings xmlns:mc="http://schemas.openxmlformats.org/markup-compatibility/2006" xmlns:r="http://schemas.openxmlformats.org/officeDocument/2006/relationships" xmlns:w="http://schemas.openxmlformats.org/wordprocessingml/2006/main" xmlns:w14="http://schemas.microsoft.com/office/word/2010/wordml" xmlns:w15="http://schemas.microsoft.com/office/word/2012/wordml" xmlns:w16cid="http://schemas.microsoft.com/office/word/2016/wordml/cid" xmlns:w16se="http://schemas.microsoft.com/office/word/2015/wordml/symex" mc:Ignorable="w14 w15 w16se w16cid">
-  <w:optimizeForBrowser/>
-  <w:allowPNG/>
-</w:webSettings>
-</file>
-
 <file path=word/theme/theme1.xml><?xml version="1.0" encoding="utf-8"?>
 <a:theme xmlns:a="http://schemas.openxmlformats.org/drawingml/2006/main" name="Office Theme">
   <a:themeElements>

</xml_diff>

<commit_message>
Fix time commitment in TKN listing generator
</commit_message>
<xml_diff>
--- a/assets/static/doctemplates/tknspec-2018-v1.docx
+++ b/assets/static/doctemplates/tknspec-2018-v1.docx
@@ -2434,7 +2434,29 @@
                 <w:szCs w:val="20"/>
                 <w:lang w:eastAsia="en-CA"/>
               </w:rPr>
-              <w:t>{hours_per_week}</w:t>
+              <w:t>{</w:t>
+            </w:r>
+            <w:r>
+              <w:rPr>
+                <w:rFonts w:ascii="Palatino Linotype" w:eastAsia="Times New Roman" w:hAnsi="Palatino Linotype" w:cs="Times New Roman"/>
+                <w:color w:val="000000"/>
+                <w:sz w:val="20"/>
+                <w:szCs w:val="20"/>
+                <w:lang w:eastAsia="en-CA"/>
+              </w:rPr>
+              <w:t>time_commitment</w:t>
+            </w:r>
+            <w:bookmarkStart w:id="0" w:name="_GoBack"/>
+            <w:bookmarkEnd w:id="0"/>
+            <w:r>
+              <w:rPr>
+                <w:rFonts w:ascii="Palatino Linotype" w:eastAsia="Times New Roman" w:hAnsi="Palatino Linotype" w:cs="Times New Roman"/>
+                <w:color w:val="000000"/>
+                <w:sz w:val="20"/>
+                <w:szCs w:val="20"/>
+                <w:lang w:eastAsia="en-CA"/>
+              </w:rPr>
+              <w:t>}</w:t>
             </w:r>
           </w:p>
         </w:tc>
@@ -3008,8 +3030,6 @@
               </w:rPr>
               <w:t>{qualifications}</w:t>
             </w:r>
-            <w:bookmarkStart w:id="0" w:name="_GoBack"/>
-            <w:bookmarkEnd w:id="0"/>
           </w:p>
           <w:p>
             <w:pPr>

</xml_diff>